<commit_message>
Added paragraphs on Film
</commit_message>
<xml_diff>
--- a/WebTechLec_WWWEsay.docx
+++ b/WebTechLec_WWWEsay.docx
@@ -1,6 +1,6 @@
 
 <file path=word/document.xml><?xml version="1.0" encoding="utf-8"?>
-<w:document xmlns:wpc="http://schemas.microsoft.com/office/word/2010/wordprocessingCanvas" xmlns:mc="http://schemas.openxmlformats.org/markup-compatibility/2006" xmlns:o="urn:schemas-microsoft-com:office:office" xmlns:r="http://schemas.openxmlformats.org/officeDocument/2006/relationships" xmlns:m="http://schemas.openxmlformats.org/officeDocument/2006/math" xmlns:v="urn:schemas-microsoft-com:vml" xmlns:wp14="http://schemas.microsoft.com/office/word/2010/wordprocessingDrawing" xmlns:wp="http://schemas.openxmlformats.org/drawingml/2006/wordprocessingDrawing" xmlns:w10="urn:schemas-microsoft-com:office:word" xmlns:w="http://schemas.openxmlformats.org/wordprocessingml/2006/main" xmlns:w14="http://schemas.microsoft.com/office/word/2010/wordml" xmlns:wpg="http://schemas.microsoft.com/office/word/2010/wordprocessingGroup" xmlns:wpi="http://schemas.microsoft.com/office/word/2010/wordprocessingInk" xmlns:wne="http://schemas.microsoft.com/office/word/2006/wordml" xmlns:wps="http://schemas.microsoft.com/office/word/2010/wordprocessingShape" mc:Ignorable="w14 wp14">
+<w:document xmlns:wpc="http://schemas.microsoft.com/office/word/2010/wordprocessingCanvas" xmlns:mc="http://schemas.openxmlformats.org/markup-compatibility/2006" xmlns:o="urn:schemas-microsoft-com:office:office" xmlns:r="http://schemas.openxmlformats.org/officeDocument/2006/relationships" xmlns:m="http://schemas.openxmlformats.org/officeDocument/2006/math" xmlns:v="urn:schemas-microsoft-com:vml" xmlns:wp14="http://schemas.microsoft.com/office/word/2010/wordprocessingDrawing" xmlns:wp="http://schemas.openxmlformats.org/drawingml/2006/wordprocessingDrawing" xmlns:w10="urn:schemas-microsoft-com:office:word" xmlns:w="http://schemas.openxmlformats.org/wordprocessingml/2006/main" xmlns:w14="http://schemas.microsoft.com/office/word/2010/wordml" xmlns:w15="http://schemas.microsoft.com/office/word/2012/wordml" xmlns:wpg="http://schemas.microsoft.com/office/word/2010/wordprocessingGroup" xmlns:wpi="http://schemas.microsoft.com/office/word/2010/wordprocessingInk" xmlns:wne="http://schemas.microsoft.com/office/word/2006/wordml" xmlns:wps="http://schemas.microsoft.com/office/word/2010/wordprocessingShape" mc:Ignorable="w14 w15 wp14">
   <w:body>
     <w:p>
       <w:pPr>
@@ -130,7 +130,6 @@
           <w:shd w:val="clear" w:color="auto" w:fill="FFFFFF"/>
         </w:rPr>
       </w:pPr>
-      <w:proofErr w:type="gramStart"/>
       <w:r>
         <w:rPr>
           <w:rFonts w:cstheme="minorHAnsi"/>
@@ -140,7 +139,6 @@
         </w:rPr>
         <w:t>ADVINCULA, Rammaria Paula B.</w:t>
       </w:r>
-      <w:proofErr w:type="gramEnd"/>
     </w:p>
     <w:p>
       <w:pPr>
@@ -319,7 +317,6 @@
           <w:szCs w:val="24"/>
         </w:rPr>
       </w:pPr>
-      <w:bookmarkStart w:id="0" w:name="_GoBack"/>
       <w:r>
         <w:rPr>
           <w:rFonts w:cstheme="minorHAnsi"/>
@@ -530,23 +527,95 @@
           <w:sz w:val="24"/>
           <w:szCs w:val="24"/>
         </w:rPr>
-        <w:t xml:space="preserve">Among the innovations that took place over the </w:t>
-      </w:r>
-      <w:r>
-        <w:rPr>
-          <w:rFonts w:cstheme="minorHAnsi"/>
-          <w:sz w:val="24"/>
-          <w:szCs w:val="24"/>
-        </w:rPr>
-        <w:t>past years</w:t>
-      </w:r>
-      <w:r>
-        <w:rPr>
-          <w:rFonts w:cstheme="minorHAnsi"/>
-          <w:sz w:val="24"/>
-          <w:szCs w:val="24"/>
-        </w:rPr>
-        <w:t>, the most used platform for mass media and communication is the Internet. The World Wide Web is the furthermost utilized application on the Internet.</w:t>
+        <w:t>Among the innovations that took place over the past years, the most used platform for mass media and communication is the Internet. The World Wide Web is the furthermost utilized application on the Internet.</w:t>
+      </w:r>
+      <w:r>
+        <w:rPr>
+          <w:rFonts w:cstheme="minorHAnsi"/>
+          <w:sz w:val="24"/>
+          <w:szCs w:val="24"/>
+        </w:rPr>
+        <w:t xml:space="preserve"> Tim Berners-Lee created the World Wide Web in 1989</w:t>
+      </w:r>
+      <w:r>
+        <w:rPr>
+          <w:rFonts w:cstheme="minorHAnsi"/>
+          <w:sz w:val="24"/>
+          <w:szCs w:val="24"/>
+        </w:rPr>
+        <w:t xml:space="preserve"> to serve</w:t>
+      </w:r>
+      <w:r>
+        <w:rPr>
+          <w:rFonts w:cstheme="minorHAnsi"/>
+          <w:sz w:val="24"/>
+          <w:szCs w:val="24"/>
+        </w:rPr>
+        <w:t xml:space="preserve"> as a collection of web resources</w:t>
+      </w:r>
+      <w:r>
+        <w:rPr>
+          <w:rFonts w:cstheme="minorHAnsi"/>
+          <w:sz w:val="24"/>
+          <w:szCs w:val="24"/>
+        </w:rPr>
+        <w:t xml:space="preserve"> published o</w:t>
+      </w:r>
+      <w:r>
+        <w:rPr>
+          <w:rFonts w:cstheme="minorHAnsi"/>
+          <w:sz w:val="24"/>
+          <w:szCs w:val="24"/>
+        </w:rPr>
+        <w:t>n the Internet</w:t>
+      </w:r>
+      <w:r>
+        <w:rPr>
+          <w:rFonts w:cstheme="minorHAnsi"/>
+          <w:sz w:val="24"/>
+          <w:szCs w:val="24"/>
+        </w:rPr>
+        <w:t xml:space="preserve"> that could be shared worldwide.</w:t>
+      </w:r>
+      <w:r>
+        <w:rPr>
+          <w:rFonts w:cstheme="minorHAnsi"/>
+          <w:sz w:val="24"/>
+          <w:szCs w:val="24"/>
+        </w:rPr>
+        <w:t xml:space="preserve"> This application</w:t>
+      </w:r>
+      <w:r>
+        <w:rPr>
+          <w:rFonts w:cstheme="minorHAnsi"/>
+          <w:sz w:val="24"/>
+          <w:szCs w:val="24"/>
+        </w:rPr>
+        <w:t xml:space="preserve"> was built to enable</w:t>
+      </w:r>
+      <w:r>
+        <w:rPr>
+          <w:rFonts w:cstheme="minorHAnsi"/>
+          <w:sz w:val="24"/>
+          <w:szCs w:val="24"/>
+        </w:rPr>
+        <w:t xml:space="preserve"> d</w:t>
+      </w:r>
+      <w:r>
+        <w:rPr>
+          <w:rFonts w:cstheme="minorHAnsi"/>
+          <w:sz w:val="24"/>
+          <w:szCs w:val="24"/>
+        </w:rPr>
+        <w:t xml:space="preserve">ifferent interests to </w:t>
+      </w:r>
+      <w:r>
+        <w:rPr>
+          <w:rFonts w:cstheme="minorHAnsi"/>
+          <w:sz w:val="24"/>
+          <w:szCs w:val="24"/>
+        </w:rPr>
+        <w:t>be discussed and</w:t>
       </w:r>
       <w:r>
         <w:rPr>
@@ -562,87 +631,39 @@
           <w:sz w:val="24"/>
           <w:szCs w:val="24"/>
         </w:rPr>
-        <w:t>Tim Berners-Lee created the World Wide Web in 1989</w:t>
-      </w:r>
-      <w:r>
-        <w:rPr>
-          <w:rFonts w:cstheme="minorHAnsi"/>
-          <w:sz w:val="24"/>
-          <w:szCs w:val="24"/>
-        </w:rPr>
-        <w:t xml:space="preserve"> to serve</w:t>
-      </w:r>
-      <w:r>
-        <w:rPr>
-          <w:rFonts w:cstheme="minorHAnsi"/>
-          <w:sz w:val="24"/>
-          <w:szCs w:val="24"/>
-        </w:rPr>
-        <w:t xml:space="preserve"> as a collection of web resources</w:t>
-      </w:r>
-      <w:r>
-        <w:rPr>
-          <w:rFonts w:cstheme="minorHAnsi"/>
-          <w:sz w:val="24"/>
-          <w:szCs w:val="24"/>
-        </w:rPr>
-        <w:t xml:space="preserve"> published o</w:t>
-      </w:r>
-      <w:r>
-        <w:rPr>
-          <w:rFonts w:cstheme="minorHAnsi"/>
-          <w:sz w:val="24"/>
-          <w:szCs w:val="24"/>
-        </w:rPr>
-        <w:t>n the Internet</w:t>
-      </w:r>
-      <w:r>
-        <w:rPr>
-          <w:rFonts w:cstheme="minorHAnsi"/>
-          <w:sz w:val="24"/>
-          <w:szCs w:val="24"/>
-        </w:rPr>
-        <w:t xml:space="preserve"> that could be shared worldwide.</w:t>
-      </w:r>
-      <w:r>
-        <w:rPr>
-          <w:rFonts w:cstheme="minorHAnsi"/>
-          <w:sz w:val="24"/>
-          <w:szCs w:val="24"/>
-        </w:rPr>
-        <w:t xml:space="preserve"> This application</w:t>
-      </w:r>
-      <w:r>
-        <w:rPr>
-          <w:rFonts w:cstheme="minorHAnsi"/>
-          <w:sz w:val="24"/>
-          <w:szCs w:val="24"/>
-        </w:rPr>
-        <w:t xml:space="preserve"> was built to enable</w:t>
-      </w:r>
-      <w:r>
-        <w:rPr>
-          <w:rFonts w:cstheme="minorHAnsi"/>
-          <w:sz w:val="24"/>
-          <w:szCs w:val="24"/>
-        </w:rPr>
-        <w:t xml:space="preserve"> d</w:t>
-      </w:r>
-      <w:r>
-        <w:rPr>
-          <w:rFonts w:cstheme="minorHAnsi"/>
-          <w:sz w:val="24"/>
-          <w:szCs w:val="24"/>
-        </w:rPr>
-        <w:t xml:space="preserve">ifferent interests to </w:t>
-      </w:r>
-      <w:r>
-        <w:rPr>
-          <w:rFonts w:cstheme="minorHAnsi"/>
-          <w:sz w:val="24"/>
-          <w:szCs w:val="24"/>
-        </w:rPr>
-        <w:t>be discussed and</w:t>
+        <w:t xml:space="preserve">joined with a </w:t>
+      </w:r>
+      <w:r>
+        <w:rPr>
+          <w:rFonts w:cstheme="minorHAnsi"/>
+          <w:sz w:val="24"/>
+          <w:szCs w:val="24"/>
+        </w:rPr>
+        <w:t>single</w:t>
+      </w:r>
+      <w:r>
+        <w:rPr>
+          <w:rFonts w:cstheme="minorHAnsi"/>
+          <w:sz w:val="24"/>
+          <w:szCs w:val="24"/>
+        </w:rPr>
+        <w:t xml:space="preserve"> goal but without a </w:t>
+      </w:r>
+      <w:r>
+        <w:rPr>
+          <w:rFonts w:cstheme="minorHAnsi"/>
+          <w:sz w:val="24"/>
+          <w:szCs w:val="24"/>
+        </w:rPr>
+        <w:t>single</w:t>
+      </w:r>
+      <w:r>
+        <w:rPr>
+          <w:rFonts w:cstheme="minorHAnsi"/>
+          <w:sz w:val="24"/>
+          <w:szCs w:val="24"/>
+        </w:rPr>
+        <w:t xml:space="preserve"> owner.</w:t>
       </w:r>
       <w:r>
         <w:rPr>
@@ -658,54 +679,6 @@
           <w:sz w:val="24"/>
           <w:szCs w:val="24"/>
         </w:rPr>
-        <w:t xml:space="preserve">joined with a </w:t>
-      </w:r>
-      <w:r>
-        <w:rPr>
-          <w:rFonts w:cstheme="minorHAnsi"/>
-          <w:sz w:val="24"/>
-          <w:szCs w:val="24"/>
-        </w:rPr>
-        <w:t>single</w:t>
-      </w:r>
-      <w:r>
-        <w:rPr>
-          <w:rFonts w:cstheme="minorHAnsi"/>
-          <w:sz w:val="24"/>
-          <w:szCs w:val="24"/>
-        </w:rPr>
-        <w:t xml:space="preserve"> goal but without a </w:t>
-      </w:r>
-      <w:r>
-        <w:rPr>
-          <w:rFonts w:cstheme="minorHAnsi"/>
-          <w:sz w:val="24"/>
-          <w:szCs w:val="24"/>
-        </w:rPr>
-        <w:t>single</w:t>
-      </w:r>
-      <w:r>
-        <w:rPr>
-          <w:rFonts w:cstheme="minorHAnsi"/>
-          <w:sz w:val="24"/>
-          <w:szCs w:val="24"/>
-        </w:rPr>
-        <w:t xml:space="preserve"> owner.</w:t>
-      </w:r>
-      <w:r>
-        <w:rPr>
-          <w:rFonts w:cstheme="minorHAnsi"/>
-          <w:sz w:val="24"/>
-          <w:szCs w:val="24"/>
-        </w:rPr>
-        <w:t xml:space="preserve"> </w:t>
-      </w:r>
-      <w:r>
-        <w:rPr>
-          <w:rFonts w:cstheme="minorHAnsi"/>
-          <w:sz w:val="24"/>
-          <w:szCs w:val="24"/>
-        </w:rPr>
         <w:t>For this reason, the World Wide Web</w:t>
       </w:r>
       <w:r>
@@ -722,15 +695,7 @@
           <w:sz w:val="24"/>
           <w:szCs w:val="24"/>
         </w:rPr>
-        <w:t xml:space="preserve"> the </w:t>
-      </w:r>
-      <w:r>
-        <w:rPr>
-          <w:rFonts w:cstheme="minorHAnsi"/>
-          <w:sz w:val="24"/>
-          <w:szCs w:val="24"/>
-        </w:rPr>
-        <w:t xml:space="preserve">farthest-reaching </w:t>
+        <w:t xml:space="preserve"> the farthest-reaching </w:t>
       </w:r>
       <w:r>
         <w:rPr>
@@ -993,7 +958,6 @@
         <w:t>...</w:t>
       </w:r>
     </w:p>
-    <w:bookmarkEnd w:id="0"/>
     <w:p>
       <w:pPr>
         <w:jc w:val="both"/>
@@ -1188,6 +1152,200 @@
         </w:rPr>
         <w:t>Films</w:t>
       </w:r>
+    </w:p>
+    <w:p>
+      <w:pPr>
+        <w:ind w:left="360" w:firstLine="360"/>
+        <w:jc w:val="both"/>
+        <w:rPr>
+          <w:rFonts w:cstheme="minorHAnsi"/>
+          <w:sz w:val="24"/>
+          <w:szCs w:val="24"/>
+        </w:rPr>
+      </w:pPr>
+      <w:r>
+        <w:rPr>
+          <w:rFonts w:cstheme="minorHAnsi"/>
+          <w:sz w:val="24"/>
+          <w:szCs w:val="24"/>
+        </w:rPr>
+        <w:t>With the help of the internet, people can now access their favorite films using the World Wide Web</w:t>
+      </w:r>
+      <w:r>
+        <w:rPr>
+          <w:rFonts w:cstheme="minorHAnsi"/>
+          <w:sz w:val="24"/>
+          <w:szCs w:val="24"/>
+        </w:rPr>
+        <w:t>.</w:t>
+      </w:r>
+      <w:r>
+        <w:rPr>
+          <w:rFonts w:cstheme="minorHAnsi"/>
+          <w:sz w:val="24"/>
+          <w:szCs w:val="24"/>
+        </w:rPr>
+        <w:t xml:space="preserve"> </w:t>
+      </w:r>
+      <w:r>
+        <w:rPr>
+          <w:rFonts w:cstheme="minorHAnsi"/>
+          <w:sz w:val="24"/>
+          <w:szCs w:val="24"/>
+        </w:rPr>
+        <w:t xml:space="preserve">We now have websites like Netflix, </w:t>
+      </w:r>
+      <w:proofErr w:type="spellStart"/>
+      <w:r>
+        <w:rPr>
+          <w:rFonts w:cstheme="minorHAnsi"/>
+          <w:sz w:val="24"/>
+          <w:szCs w:val="24"/>
+        </w:rPr>
+        <w:t>Youtube</w:t>
+      </w:r>
+      <w:proofErr w:type="spellEnd"/>
+      <w:r>
+        <w:rPr>
+          <w:rFonts w:cstheme="minorHAnsi"/>
+          <w:sz w:val="24"/>
+          <w:szCs w:val="24"/>
+        </w:rPr>
+        <w:t xml:space="preserve">, </w:t>
+      </w:r>
+      <w:proofErr w:type="spellStart"/>
+      <w:r>
+        <w:rPr>
+          <w:rFonts w:cstheme="minorHAnsi"/>
+          <w:sz w:val="24"/>
+          <w:szCs w:val="24"/>
+        </w:rPr>
+        <w:t>iFlix</w:t>
+      </w:r>
+      <w:proofErr w:type="spellEnd"/>
+      <w:r>
+        <w:rPr>
+          <w:rFonts w:cstheme="minorHAnsi"/>
+          <w:sz w:val="24"/>
+          <w:szCs w:val="24"/>
+        </w:rPr>
+        <w:t xml:space="preserve"> and other websites that lets people stream movies. </w:t>
+      </w:r>
+      <w:r>
+        <w:rPr>
+          <w:rFonts w:cstheme="minorHAnsi"/>
+          <w:sz w:val="24"/>
+          <w:szCs w:val="24"/>
+        </w:rPr>
+        <w:t>There are also websites that allow people to download pirated films. The pirated films would have been recordings of the film inside the cinema using a camera or a</w:t>
+      </w:r>
+      <w:r>
+        <w:rPr>
+          <w:rFonts w:cstheme="minorHAnsi"/>
+          <w:sz w:val="24"/>
+          <w:szCs w:val="24"/>
+        </w:rPr>
+        <w:t xml:space="preserve"> clearer</w:t>
+      </w:r>
+      <w:r>
+        <w:rPr>
+          <w:rFonts w:cstheme="minorHAnsi"/>
+          <w:sz w:val="24"/>
+          <w:szCs w:val="24"/>
+        </w:rPr>
+        <w:t xml:space="preserve"> copy of the DVD or Blu-Ray</w:t>
+      </w:r>
+      <w:r>
+        <w:rPr>
+          <w:rFonts w:cstheme="minorHAnsi"/>
+          <w:sz w:val="24"/>
+          <w:szCs w:val="24"/>
+        </w:rPr>
+        <w:t xml:space="preserve"> that has been uploaded to the internet.</w:t>
+      </w:r>
+      <w:r>
+        <w:rPr>
+          <w:rFonts w:cstheme="minorHAnsi"/>
+          <w:sz w:val="24"/>
+          <w:szCs w:val="24"/>
+        </w:rPr>
+        <w:t xml:space="preserve"> </w:t>
+      </w:r>
+    </w:p>
+    <w:p>
+      <w:pPr>
+        <w:ind w:left="360" w:firstLine="360"/>
+        <w:jc w:val="both"/>
+        <w:rPr>
+          <w:rFonts w:cstheme="minorHAnsi"/>
+          <w:sz w:val="24"/>
+          <w:szCs w:val="24"/>
+        </w:rPr>
+      </w:pPr>
+      <w:r>
+        <w:rPr>
+          <w:rFonts w:cstheme="minorHAnsi"/>
+          <w:sz w:val="24"/>
+          <w:szCs w:val="24"/>
+        </w:rPr>
+        <w:t>B</w:t>
+      </w:r>
+      <w:r>
+        <w:rPr>
+          <w:rFonts w:cstheme="minorHAnsi"/>
+          <w:sz w:val="24"/>
+          <w:szCs w:val="24"/>
+        </w:rPr>
+        <w:t>efore these websites, before the internet and World Wide Web, if someone wanted to watch a movie, they had to wait for the movie to premiere in a nearby cinema. If they did not catch it in the cinema, they would have to wait a couple of months after the premiere to get a h</w:t>
+      </w:r>
+      <w:r>
+        <w:rPr>
+          <w:rFonts w:cstheme="minorHAnsi"/>
+          <w:sz w:val="24"/>
+          <w:szCs w:val="24"/>
+        </w:rPr>
+        <w:t>old of a copy of the movie in VHS</w:t>
+      </w:r>
+      <w:r>
+        <w:rPr>
+          <w:rFonts w:cstheme="minorHAnsi"/>
+          <w:sz w:val="24"/>
+          <w:szCs w:val="24"/>
+        </w:rPr>
+        <w:t xml:space="preserve"> (Video Home System tape cassette)</w:t>
+      </w:r>
+      <w:r>
+        <w:rPr>
+          <w:rFonts w:cstheme="minorHAnsi"/>
+          <w:sz w:val="24"/>
+          <w:szCs w:val="24"/>
+        </w:rPr>
+        <w:t>.</w:t>
+      </w:r>
+      <w:r>
+        <w:rPr>
+          <w:rFonts w:cstheme="minorHAnsi"/>
+          <w:sz w:val="24"/>
+          <w:szCs w:val="24"/>
+        </w:rPr>
+        <w:t xml:space="preserve"> The piracy of films now with the internet versus the piracy of films before the internet</w:t>
+      </w:r>
+      <w:r>
+        <w:rPr>
+          <w:rFonts w:cstheme="minorHAnsi"/>
+          <w:sz w:val="24"/>
+          <w:szCs w:val="24"/>
+        </w:rPr>
+        <w:t xml:space="preserve">, is almost the same. </w:t>
+      </w:r>
+      <w:r>
+        <w:rPr>
+          <w:rFonts w:cstheme="minorHAnsi"/>
+          <w:sz w:val="24"/>
+          <w:szCs w:val="24"/>
+        </w:rPr>
+        <w:t>The ability of people to record a movie that was being played on television to a VHS using a videocassette recorder (VCR) paved a way for piracy. Some of the people who record film into VHS’s make more copies for distribution and sale.</w:t>
+      </w:r>
       <w:r>
         <w:rPr>
           <w:rFonts w:cstheme="minorHAnsi"/>
@@ -1229,7 +1387,6 @@
           <w:shd w:val="clear" w:color="auto" w:fill="FFFFFF"/>
         </w:rPr>
       </w:pPr>
-      <w:proofErr w:type="gramStart"/>
       <w:r>
         <w:rPr>
           <w:rFonts w:cstheme="minorHAnsi"/>
@@ -1246,38 +1403,22 @@
           <w:szCs w:val="24"/>
           <w:shd w:val="clear" w:color="auto" w:fill="FFFFFF"/>
         </w:rPr>
-        <w:t>).</w:t>
-      </w:r>
-      <w:proofErr w:type="gramEnd"/>
-      <w:r>
-        <w:rPr>
-          <w:rFonts w:cstheme="minorHAnsi"/>
-          <w:sz w:val="24"/>
-          <w:szCs w:val="24"/>
-          <w:shd w:val="clear" w:color="auto" w:fill="FFFFFF"/>
-        </w:rPr>
-        <w:t xml:space="preserve"> </w:t>
-      </w:r>
-      <w:proofErr w:type="gramStart"/>
-      <w:r>
-        <w:rPr>
-          <w:rFonts w:cstheme="minorHAnsi"/>
-          <w:sz w:val="24"/>
-          <w:szCs w:val="24"/>
-          <w:shd w:val="clear" w:color="auto" w:fill="FFFFFF"/>
-        </w:rPr>
-        <w:t>Mass Media.</w:t>
-      </w:r>
-      <w:proofErr w:type="gramEnd"/>
-      <w:r>
-        <w:rPr>
-          <w:rFonts w:cstheme="minorHAnsi"/>
-          <w:sz w:val="24"/>
-          <w:szCs w:val="24"/>
-          <w:shd w:val="clear" w:color="auto" w:fill="FFFFFF"/>
-        </w:rPr>
-        <w:t xml:space="preserve"> Retrieved February 09, 2018, from https://www.beyondintractability.org/essay/mass_communication</w:t>
-      </w:r>
+        <w:t xml:space="preserve">). Mass Media. Retrieved February 09, 2018, from </w:t>
+      </w:r>
+      <w:hyperlink r:id="rId5" w:history="1">
+        <w:r>
+          <w:rPr>
+            <w:rStyle w:val="Hyperlink"/>
+            <w:rFonts w:cstheme="minorHAnsi"/>
+            <w:color w:val="auto"/>
+            <w:sz w:val="24"/>
+            <w:szCs w:val="24"/>
+            <w:u w:val="none"/>
+            <w:shd w:val="clear" w:color="auto" w:fill="FFFFFF"/>
+          </w:rPr>
+          <w:t>https://www.beyondintractability.org/essay/mass_communication</w:t>
+        </w:r>
+      </w:hyperlink>
     </w:p>
     <w:p>
       <w:pPr>
@@ -1288,47 +1429,61 @@
           <w:rFonts w:cstheme="minorHAnsi"/>
           <w:sz w:val="24"/>
           <w:szCs w:val="24"/>
-          <w:shd w:val="clear" w:color="auto" w:fill="FFFFFF"/>
-        </w:rPr>
-      </w:pPr>
-      <w:r>
-        <w:rPr>
-          <w:rFonts w:cstheme="minorHAnsi"/>
-          <w:sz w:val="24"/>
-          <w:szCs w:val="24"/>
-          <w:shd w:val="clear" w:color="auto" w:fill="FFFFFF"/>
-        </w:rPr>
-        <w:t>Coleman, S. (</w:t>
-      </w:r>
-      <w:proofErr w:type="spellStart"/>
-      <w:r>
-        <w:rPr>
-          <w:rFonts w:cstheme="minorHAnsi"/>
-          <w:sz w:val="24"/>
-          <w:szCs w:val="24"/>
-          <w:shd w:val="clear" w:color="auto" w:fill="FFFFFF"/>
-        </w:rPr>
-        <w:t>n.d.</w:t>
-      </w:r>
-      <w:proofErr w:type="spellEnd"/>
-      <w:r>
-        <w:rPr>
-          <w:rFonts w:cstheme="minorHAnsi"/>
-          <w:sz w:val="24"/>
-          <w:szCs w:val="24"/>
-          <w:shd w:val="clear" w:color="auto" w:fill="FFFFFF"/>
-        </w:rPr>
-        <w:t xml:space="preserve">). What Is Mass Media? - Definition, Types, Influence &amp; Examples. Retrieved February 7, 2018, from </w:t>
-      </w:r>
-      <w:r>
-        <w:rPr>
-          <w:rFonts w:cstheme="minorHAnsi"/>
-          <w:sz w:val="24"/>
-          <w:szCs w:val="24"/>
-          <w:shd w:val="clear" w:color="auto" w:fill="FFFFFF"/>
-        </w:rPr>
-        <w:t>https://study.com/academy/lesson/what-is-mass-media-definition-types-influence-examples.html#lesson</w:t>
-      </w:r>
+        </w:rPr>
+      </w:pPr>
+      <w:r>
+        <w:rPr>
+          <w:rFonts w:cstheme="minorHAnsi"/>
+          <w:sz w:val="24"/>
+          <w:szCs w:val="24"/>
+        </w:rPr>
+        <w:t xml:space="preserve">Baker, R. (2010). </w:t>
+      </w:r>
+      <w:r>
+        <w:rPr>
+          <w:rFonts w:cstheme="minorHAnsi"/>
+          <w:sz w:val="24"/>
+          <w:szCs w:val="24"/>
+        </w:rPr>
+        <w:t>5 Insane File Sharing Panics f</w:t>
+      </w:r>
+      <w:r>
+        <w:rPr>
+          <w:rFonts w:cstheme="minorHAnsi"/>
+          <w:sz w:val="24"/>
+          <w:szCs w:val="24"/>
+        </w:rPr>
+        <w:t>rom Before the Internet.</w:t>
+      </w:r>
+      <w:r>
+        <w:rPr>
+          <w:rFonts w:cstheme="minorHAnsi"/>
+          <w:sz w:val="24"/>
+          <w:szCs w:val="24"/>
+        </w:rPr>
+        <w:t xml:space="preserve"> Retrieved February 09, 2018, from</w:t>
+      </w:r>
+      <w:r>
+        <w:rPr>
+          <w:rFonts w:cstheme="minorHAnsi"/>
+          <w:sz w:val="24"/>
+          <w:szCs w:val="24"/>
+        </w:rPr>
+        <w:t xml:space="preserve"> </w:t>
+      </w:r>
+      <w:hyperlink r:id="rId6" w:history="1">
+        <w:r>
+          <w:rPr>
+            <w:rStyle w:val="Hyperlink"/>
+            <w:rFonts w:cstheme="minorHAnsi"/>
+            <w:color w:val="auto"/>
+            <w:sz w:val="24"/>
+            <w:szCs w:val="24"/>
+            <w:u w:val="none"/>
+          </w:rPr>
+          <w:t>http://www.cracked.com/article_18513_5-insane-file-sharing-panics-from-before-internet.html</w:t>
+        </w:r>
+      </w:hyperlink>
     </w:p>
     <w:p>
       <w:pPr>
@@ -1339,68 +1494,25 @@
           <w:rFonts w:cstheme="minorHAnsi"/>
           <w:sz w:val="24"/>
           <w:szCs w:val="24"/>
-          <w:shd w:val="clear" w:color="auto" w:fill="FFFFFF"/>
-        </w:rPr>
-      </w:pPr>
-      <w:proofErr w:type="spellStart"/>
-      <w:proofErr w:type="gramStart"/>
-      <w:r>
-        <w:rPr>
-          <w:rFonts w:cstheme="minorHAnsi"/>
-          <w:sz w:val="24"/>
-          <w:szCs w:val="24"/>
-          <w:shd w:val="clear" w:color="auto" w:fill="FFFFFF"/>
-        </w:rPr>
-        <w:t>Grimsley</w:t>
-      </w:r>
-      <w:proofErr w:type="spellEnd"/>
-      <w:r>
-        <w:rPr>
-          <w:rFonts w:cstheme="minorHAnsi"/>
-          <w:sz w:val="24"/>
-          <w:szCs w:val="24"/>
-          <w:shd w:val="clear" w:color="auto" w:fill="FFFFFF"/>
-        </w:rPr>
-        <w:t>, S. (</w:t>
-      </w:r>
-      <w:proofErr w:type="spellStart"/>
-      <w:r>
-        <w:rPr>
-          <w:rFonts w:cstheme="minorHAnsi"/>
-          <w:sz w:val="24"/>
-          <w:szCs w:val="24"/>
-          <w:shd w:val="clear" w:color="auto" w:fill="FFFFFF"/>
-        </w:rPr>
-        <w:t>n.d.</w:t>
-      </w:r>
-      <w:proofErr w:type="spellEnd"/>
-      <w:r>
-        <w:rPr>
-          <w:rFonts w:cstheme="minorHAnsi"/>
-          <w:sz w:val="24"/>
-          <w:szCs w:val="24"/>
-          <w:shd w:val="clear" w:color="auto" w:fill="FFFFFF"/>
-        </w:rPr>
-        <w:t>).</w:t>
-      </w:r>
-      <w:proofErr w:type="gramEnd"/>
-      <w:r>
-        <w:rPr>
-          <w:rFonts w:cstheme="minorHAnsi"/>
-          <w:sz w:val="24"/>
-          <w:szCs w:val="24"/>
-          <w:shd w:val="clear" w:color="auto" w:fill="FFFFFF"/>
-        </w:rPr>
-        <w:t xml:space="preserve"> What Is Mass Communication? - Definition &amp; Theories. Retrieved February 7, 2018, from </w:t>
-      </w:r>
-      <w:r>
-        <w:rPr>
-          <w:rFonts w:cstheme="minorHAnsi"/>
-          <w:sz w:val="24"/>
-          <w:szCs w:val="24"/>
-          <w:shd w:val="clear" w:color="auto" w:fill="FFFFFF"/>
-        </w:rPr>
-        <w:t>https://study.com/academy/lesson/what-is-mass-communication-definition-theories-quiz.html</w:t>
+        </w:rPr>
+      </w:pPr>
+      <w:r>
+        <w:rPr>
+          <w:rFonts w:cstheme="minorHAnsi"/>
+          <w:sz w:val="24"/>
+          <w:szCs w:val="24"/>
+        </w:rPr>
+        <w:t>C-Scott, M. (2016). Please Rewind: a final farewell to the VCR. Retrieved February 8, 2018, from http://theconversation.c</w:t>
+      </w:r>
+      <w:bookmarkStart w:id="0" w:name="_GoBack"/>
+      <w:bookmarkEnd w:id="0"/>
+      <w:r>
+        <w:rPr>
+          <w:rFonts w:cstheme="minorHAnsi"/>
+          <w:sz w:val="24"/>
+          <w:szCs w:val="24"/>
+        </w:rPr>
+        <w:t>om/please-rewind-a-final-farewell-to-the-vcr-63050</w:t>
       </w:r>
     </w:p>
     <w:p>
@@ -1415,35 +1527,14 @@
           <w:shd w:val="clear" w:color="auto" w:fill="FFFFFF"/>
         </w:rPr>
       </w:pPr>
-      <w:proofErr w:type="gramStart"/>
-      <w:r>
-        <w:rPr>
-          <w:rFonts w:cstheme="minorHAnsi"/>
-          <w:sz w:val="24"/>
-          <w:szCs w:val="24"/>
-          <w:shd w:val="clear" w:color="auto" w:fill="FFFFFF"/>
-        </w:rPr>
-        <w:t>History of the Printed Newspaper.</w:t>
-      </w:r>
-      <w:proofErr w:type="gramEnd"/>
-      <w:r>
-        <w:rPr>
-          <w:rFonts w:cstheme="minorHAnsi"/>
-          <w:sz w:val="24"/>
-          <w:szCs w:val="24"/>
-          <w:shd w:val="clear" w:color="auto" w:fill="FFFFFF"/>
-        </w:rPr>
-        <w:t xml:space="preserve"> </w:t>
-      </w:r>
-      <w:proofErr w:type="gramStart"/>
-      <w:r>
-        <w:rPr>
-          <w:rFonts w:cstheme="minorHAnsi"/>
-          <w:sz w:val="24"/>
-          <w:szCs w:val="24"/>
-          <w:shd w:val="clear" w:color="auto" w:fill="FFFFFF"/>
-        </w:rPr>
-        <w:t>(</w:t>
+      <w:r>
+        <w:rPr>
+          <w:rFonts w:cstheme="minorHAnsi"/>
+          <w:sz w:val="24"/>
+          <w:szCs w:val="24"/>
+          <w:shd w:val="clear" w:color="auto" w:fill="FFFFFF"/>
+        </w:rPr>
+        <w:t>Coleman, S. (</w:t>
       </w:r>
       <w:proofErr w:type="spellStart"/>
       <w:r>
@@ -1463,17 +1554,120 @@
           <w:szCs w:val="24"/>
           <w:shd w:val="clear" w:color="auto" w:fill="FFFFFF"/>
         </w:rPr>
-        <w:t>).</w:t>
-      </w:r>
-      <w:proofErr w:type="gramEnd"/>
-      <w:r>
-        <w:rPr>
-          <w:rFonts w:cstheme="minorHAnsi"/>
-          <w:sz w:val="24"/>
-          <w:szCs w:val="24"/>
-          <w:shd w:val="clear" w:color="auto" w:fill="FFFFFF"/>
-        </w:rPr>
-        <w:t xml:space="preserve"> Retrieved February 09, 2018, from https://www.psprint.com/resources/history-of-the-printed-newspaper/</w:t>
+        <w:t xml:space="preserve">). What Is Mass Media? - Definition, Types, Influence &amp; Examples. Retrieved February 7, 2018, from </w:t>
+      </w:r>
+      <w:r>
+        <w:rPr>
+          <w:rFonts w:cstheme="minorHAnsi"/>
+          <w:sz w:val="24"/>
+          <w:szCs w:val="24"/>
+          <w:shd w:val="clear" w:color="auto" w:fill="FFFFFF"/>
+        </w:rPr>
+        <w:t>https://study.com/academy/lesson/what-is-mass-media-definition-types-influence-examples.html#lesson</w:t>
+      </w:r>
+    </w:p>
+    <w:p>
+      <w:pPr>
+        <w:spacing w:line="360" w:lineRule="auto"/>
+        <w:ind w:left="720" w:hanging="720"/>
+        <w:jc w:val="both"/>
+        <w:rPr>
+          <w:rFonts w:cstheme="minorHAnsi"/>
+          <w:sz w:val="24"/>
+          <w:szCs w:val="24"/>
+          <w:shd w:val="clear" w:color="auto" w:fill="FFFFFF"/>
+        </w:rPr>
+      </w:pPr>
+      <w:proofErr w:type="spellStart"/>
+      <w:r>
+        <w:rPr>
+          <w:rFonts w:cstheme="minorHAnsi"/>
+          <w:sz w:val="24"/>
+          <w:szCs w:val="24"/>
+          <w:shd w:val="clear" w:color="auto" w:fill="FFFFFF"/>
+        </w:rPr>
+        <w:t>Grimsley</w:t>
+      </w:r>
+      <w:proofErr w:type="spellEnd"/>
+      <w:r>
+        <w:rPr>
+          <w:rFonts w:cstheme="minorHAnsi"/>
+          <w:sz w:val="24"/>
+          <w:szCs w:val="24"/>
+          <w:shd w:val="clear" w:color="auto" w:fill="FFFFFF"/>
+        </w:rPr>
+        <w:t>, S. (</w:t>
+      </w:r>
+      <w:proofErr w:type="spellStart"/>
+      <w:r>
+        <w:rPr>
+          <w:rFonts w:cstheme="minorHAnsi"/>
+          <w:sz w:val="24"/>
+          <w:szCs w:val="24"/>
+          <w:shd w:val="clear" w:color="auto" w:fill="FFFFFF"/>
+        </w:rPr>
+        <w:t>n.d.</w:t>
+      </w:r>
+      <w:proofErr w:type="spellEnd"/>
+      <w:r>
+        <w:rPr>
+          <w:rFonts w:cstheme="minorHAnsi"/>
+          <w:sz w:val="24"/>
+          <w:szCs w:val="24"/>
+          <w:shd w:val="clear" w:color="auto" w:fill="FFFFFF"/>
+        </w:rPr>
+        <w:t xml:space="preserve">). What Is Mass Communication? - Definition &amp; Theories. Retrieved February 7, 2018, from </w:t>
+      </w:r>
+      <w:r>
+        <w:rPr>
+          <w:rFonts w:cstheme="minorHAnsi"/>
+          <w:sz w:val="24"/>
+          <w:szCs w:val="24"/>
+          <w:shd w:val="clear" w:color="auto" w:fill="FFFFFF"/>
+        </w:rPr>
+        <w:t>https://study.com/academy/lesson/what-is-mass-communication-definition-theories-quiz.html</w:t>
+      </w:r>
+    </w:p>
+    <w:p>
+      <w:pPr>
+        <w:spacing w:line="360" w:lineRule="auto"/>
+        <w:ind w:left="720" w:hanging="720"/>
+        <w:jc w:val="both"/>
+        <w:rPr>
+          <w:rFonts w:cstheme="minorHAnsi"/>
+          <w:sz w:val="24"/>
+          <w:szCs w:val="24"/>
+          <w:shd w:val="clear" w:color="auto" w:fill="FFFFFF"/>
+        </w:rPr>
+      </w:pPr>
+      <w:r>
+        <w:rPr>
+          <w:rFonts w:cstheme="minorHAnsi"/>
+          <w:sz w:val="24"/>
+          <w:szCs w:val="24"/>
+          <w:shd w:val="clear" w:color="auto" w:fill="FFFFFF"/>
+        </w:rPr>
+        <w:t>History of the Printed Newspaper. (</w:t>
+      </w:r>
+      <w:proofErr w:type="spellStart"/>
+      <w:r>
+        <w:rPr>
+          <w:rFonts w:cstheme="minorHAnsi"/>
+          <w:sz w:val="24"/>
+          <w:szCs w:val="24"/>
+          <w:shd w:val="clear" w:color="auto" w:fill="FFFFFF"/>
+        </w:rPr>
+        <w:t>n.d.</w:t>
+      </w:r>
+      <w:proofErr w:type="spellEnd"/>
+      <w:r>
+        <w:rPr>
+          <w:rFonts w:cstheme="minorHAnsi"/>
+          <w:sz w:val="24"/>
+          <w:szCs w:val="24"/>
+          <w:shd w:val="clear" w:color="auto" w:fill="FFFFFF"/>
+        </w:rPr>
+        <w:t>). Retrieved February 09, 2018, from https://www.psprint.com/resources/history-of-the-printed-newspaper/</w:t>
       </w:r>
     </w:p>
     <w:p>
@@ -1529,8 +1723,8 @@
 </file>
 
 <file path=word/numbering.xml><?xml version="1.0" encoding="utf-8"?>
-<w:numbering xmlns:wpc="http://schemas.microsoft.com/office/word/2010/wordprocessingCanvas" xmlns:mc="http://schemas.openxmlformats.org/markup-compatibility/2006" xmlns:o="urn:schemas-microsoft-com:office:office" xmlns:r="http://schemas.openxmlformats.org/officeDocument/2006/relationships" xmlns:m="http://schemas.openxmlformats.org/officeDocument/2006/math" xmlns:v="urn:schemas-microsoft-com:vml" xmlns:wp14="http://schemas.microsoft.com/office/word/2010/wordprocessingDrawing" xmlns:wp="http://schemas.openxmlformats.org/drawingml/2006/wordprocessingDrawing" xmlns:w10="urn:schemas-microsoft-com:office:word" xmlns:w="http://schemas.openxmlformats.org/wordprocessingml/2006/main" xmlns:w14="http://schemas.microsoft.com/office/word/2010/wordml" xmlns:wpg="http://schemas.microsoft.com/office/word/2010/wordprocessingGroup" xmlns:wpi="http://schemas.microsoft.com/office/word/2010/wordprocessingInk" xmlns:wne="http://schemas.microsoft.com/office/word/2006/wordml" xmlns:wps="http://schemas.microsoft.com/office/word/2010/wordprocessingShape" mc:Ignorable="w14 wp14">
-  <w:abstractNum w:abstractNumId="0">
+<w:numbering xmlns:wpc="http://schemas.microsoft.com/office/word/2010/wordprocessingCanvas" xmlns:mc="http://schemas.openxmlformats.org/markup-compatibility/2006" xmlns:o="urn:schemas-microsoft-com:office:office" xmlns:r="http://schemas.openxmlformats.org/officeDocument/2006/relationships" xmlns:m="http://schemas.openxmlformats.org/officeDocument/2006/math" xmlns:v="urn:schemas-microsoft-com:vml" xmlns:wp14="http://schemas.microsoft.com/office/word/2010/wordprocessingDrawing" xmlns:wp="http://schemas.openxmlformats.org/drawingml/2006/wordprocessingDrawing" xmlns:w10="urn:schemas-microsoft-com:office:word" xmlns:w="http://schemas.openxmlformats.org/wordprocessingml/2006/main" xmlns:w14="http://schemas.microsoft.com/office/word/2010/wordml" xmlns:w15="http://schemas.microsoft.com/office/word/2012/wordml" xmlns:wpg="http://schemas.microsoft.com/office/word/2010/wordprocessingGroup" xmlns:wpi="http://schemas.microsoft.com/office/word/2010/wordprocessingInk" xmlns:wne="http://schemas.microsoft.com/office/word/2006/wordml" xmlns:wps="http://schemas.microsoft.com/office/word/2010/wordprocessingShape" mc:Ignorable="w14 w15 wp14">
+  <w:abstractNum w:abstractNumId="0" w15:restartNumberingAfterBreak="0">
     <w:nsid w:val="2B714557"/>
     <w:multiLevelType w:val="hybridMultilevel"/>
     <w:tmpl w:val="E5022ED2"/>
@@ -1619,7 +1813,7 @@
       </w:pPr>
     </w:lvl>
   </w:abstractNum>
-  <w:abstractNum w:abstractNumId="1">
+  <w:abstractNum w:abstractNumId="1" w15:restartNumberingAfterBreak="0">
     <w:nsid w:val="4EFF438E"/>
     <w:multiLevelType w:val="hybridMultilevel"/>
     <w:tmpl w:val="460CA77A"/>
@@ -1718,7 +1912,7 @@
 </file>
 
 <file path=word/styles.xml><?xml version="1.0" encoding="utf-8"?>
-<w:styles xmlns:mc="http://schemas.openxmlformats.org/markup-compatibility/2006" xmlns:r="http://schemas.openxmlformats.org/officeDocument/2006/relationships" xmlns:w="http://schemas.openxmlformats.org/wordprocessingml/2006/main" xmlns:w14="http://schemas.microsoft.com/office/word/2010/wordml" mc:Ignorable="w14">
+<w:styles xmlns:mc="http://schemas.openxmlformats.org/markup-compatibility/2006" xmlns:r="http://schemas.openxmlformats.org/officeDocument/2006/relationships" xmlns:w="http://schemas.openxmlformats.org/wordprocessingml/2006/main" xmlns:w14="http://schemas.microsoft.com/office/word/2010/wordml" xmlns:w15="http://schemas.microsoft.com/office/word/2012/wordml" mc:Ignorable="w14 w15">
   <w:docDefaults>
     <w:rPrDefault>
       <w:rPr>
@@ -1734,356 +1928,378 @@
       </w:pPr>
     </w:pPrDefault>
   </w:docDefaults>
-  <w:latentStyles w:defLockedState="0" w:defUIPriority="99" w:defSemiHidden="1" w:defUnhideWhenUsed="1" w:defQFormat="0" w:count="267">
-    <w:lsdException w:name="Normal" w:semiHidden="0" w:uiPriority="0" w:unhideWhenUsed="0" w:qFormat="1"/>
-    <w:lsdException w:name="heading 1" w:semiHidden="0" w:uiPriority="9" w:unhideWhenUsed="0" w:qFormat="1"/>
-    <w:lsdException w:name="heading 2" w:uiPriority="9" w:qFormat="1"/>
-    <w:lsdException w:name="heading 3" w:uiPriority="9" w:qFormat="1"/>
-    <w:lsdException w:name="heading 4" w:uiPriority="9" w:qFormat="1"/>
-    <w:lsdException w:name="heading 5" w:uiPriority="9" w:qFormat="1"/>
-    <w:lsdException w:name="heading 6" w:uiPriority="9" w:qFormat="1"/>
-    <w:lsdException w:name="heading 7" w:uiPriority="9" w:qFormat="1"/>
-    <w:lsdException w:name="heading 8" w:uiPriority="9" w:qFormat="1"/>
-    <w:lsdException w:name="heading 9" w:uiPriority="9" w:qFormat="1"/>
-    <w:lsdException w:name="toc 1" w:uiPriority="39"/>
-    <w:lsdException w:name="toc 2" w:uiPriority="39"/>
-    <w:lsdException w:name="toc 3" w:uiPriority="39"/>
-    <w:lsdException w:name="toc 4" w:uiPriority="39"/>
-    <w:lsdException w:name="toc 5" w:uiPriority="39"/>
-    <w:lsdException w:name="toc 6" w:uiPriority="39"/>
-    <w:lsdException w:name="toc 7" w:uiPriority="39"/>
-    <w:lsdException w:name="toc 8" w:uiPriority="39"/>
-    <w:lsdException w:name="toc 9" w:uiPriority="39"/>
-    <w:lsdException w:name="caption" w:uiPriority="35" w:qFormat="1"/>
-    <w:lsdException w:name="Title" w:semiHidden="0" w:uiPriority="10" w:unhideWhenUsed="0" w:qFormat="1"/>
-    <w:lsdException w:name="Default Paragraph Font" w:uiPriority="1"/>
-    <w:lsdException w:name="Subtitle" w:semiHidden="0" w:uiPriority="11" w:unhideWhenUsed="0" w:qFormat="1"/>
-    <w:lsdException w:name="Strong" w:semiHidden="0" w:uiPriority="22" w:unhideWhenUsed="0" w:qFormat="1"/>
-    <w:lsdException w:name="Emphasis" w:semiHidden="0" w:uiPriority="20" w:unhideWhenUsed="0" w:qFormat="1"/>
-    <w:lsdException w:name="Table Grid" w:semiHidden="0" w:uiPriority="59" w:unhideWhenUsed="0"/>
-    <w:lsdException w:name="Placeholder Text" w:unhideWhenUsed="0"/>
-    <w:lsdException w:name="No Spacing" w:semiHidden="0" w:uiPriority="1" w:unhideWhenUsed="0" w:qFormat="1"/>
-    <w:lsdException w:name="Light Shading" w:semiHidden="0" w:uiPriority="60" w:unhideWhenUsed="0"/>
-    <w:lsdException w:name="Light List" w:semiHidden="0" w:uiPriority="61" w:unhideWhenUsed="0"/>
-    <w:lsdException w:name="Light Grid" w:semiHidden="0" w:uiPriority="62" w:unhideWhenUsed="0"/>
-    <w:lsdException w:name="Medium Shading 1" w:semiHidden="0" w:uiPriority="63" w:unhideWhenUsed="0"/>
-    <w:lsdException w:name="Medium Shading 2" w:semiHidden="0" w:uiPriority="64" w:unhideWhenUsed="0"/>
-    <w:lsdException w:name="Medium List 1" w:semiHidden="0" w:uiPriority="65" w:unhideWhenUsed="0"/>
-    <w:lsdException w:name="Medium List 2" w:semiHidden="0" w:uiPriority="66" w:unhideWhenUsed="0"/>
-    <w:lsdException w:name="Medium Grid 1" w:semiHidden="0" w:uiPriority="67" w:unhideWhenUsed="0"/>
-    <w:lsdException w:name="Medium Grid 2" w:semiHidden="0" w:uiPriority="68" w:unhideWhenUsed="0"/>
-    <w:lsdException w:name="Medium Grid 3" w:semiHidden="0" w:uiPriority="69" w:unhideWhenUsed="0"/>
-    <w:lsdException w:name="Dark List" w:semiHidden="0" w:uiPriority="70" w:unhideWhenUsed="0"/>
-    <w:lsdException w:name="Colorful Shading" w:semiHidden="0" w:uiPriority="71" w:unhideWhenUsed="0"/>
-    <w:lsdException w:name="Colorful List" w:semiHidden="0" w:uiPriority="72" w:unhideWhenUsed="0"/>
-    <w:lsdException w:name="Colorful Grid" w:semiHidden="0" w:uiPriority="73" w:unhideWhenUsed="0"/>
-    <w:lsdException w:name="Light Shading Accent 1" w:semiHidden="0" w:uiPriority="60" w:unhideWhenUsed="0"/>
-    <w:lsdException w:name="Light List Accent 1" w:semiHidden="0" w:uiPriority="61" w:unhideWhenUsed="0"/>
-    <w:lsdException w:name="Light Grid Accent 1" w:semiHidden="0" w:uiPriority="62" w:unhideWhenUsed="0"/>
-    <w:lsdException w:name="Medium Shading 1 Accent 1" w:semiHidden="0" w:uiPriority="63" w:unhideWhenUsed="0"/>
-    <w:lsdException w:name="Medium Shading 2 Accent 1" w:semiHidden="0" w:uiPriority="64" w:unhideWhenUsed="0"/>
-    <w:lsdException w:name="Medium List 1 Accent 1" w:semiHidden="0" w:uiPriority="65" w:unhideWhenUsed="0"/>
-    <w:lsdException w:name="Revision" w:unhideWhenUsed="0"/>
-    <w:lsdException w:name="List Paragraph" w:semiHidden="0" w:uiPriority="34" w:unhideWhenUsed="0" w:qFormat="1"/>
-    <w:lsdException w:name="Quote" w:semiHidden="0" w:uiPriority="29" w:unhideWhenUsed="0" w:qFormat="1"/>
-    <w:lsdException w:name="Intense Quote" w:semiHidden="0" w:uiPriority="30" w:unhideWhenUsed="0" w:qFormat="1"/>
-    <w:lsdException w:name="Medium List 2 Accent 1" w:semiHidden="0" w:uiPriority="66" w:unhideWhenUsed="0"/>
-    <w:lsdException w:name="Medium Grid 1 Accent 1" w:semiHidden="0" w:uiPriority="67" w:unhideWhenUsed="0"/>
-    <w:lsdException w:name="Medium Grid 2 Accent 1" w:semiHidden="0" w:uiPriority="68" w:unhideWhenUsed="0"/>
-    <w:lsdException w:name="Medium Grid 3 Accent 1" w:semiHidden="0" w:uiPriority="69" w:unhideWhenUsed="0"/>
-    <w:lsdException w:name="Dark List Accent 1" w:semiHidden="0" w:uiPriority="70" w:unhideWhenUsed="0"/>
-    <w:lsdException w:name="Colorful Shading Accent 1" w:semiHidden="0" w:uiPriority="71" w:unhideWhenUsed="0"/>
-    <w:lsdException w:name="Colorful List Accent 1" w:semiHidden="0" w:uiPriority="72" w:unhideWhenUsed="0"/>
-    <w:lsdException w:name="Colorful Grid Accent 1" w:semiHidden="0" w:uiPriority="73" w:unhideWhenUsed="0"/>
-    <w:lsdException w:name="Light Shading Accent 2" w:semiHidden="0" w:uiPriority="60" w:unhideWhenUsed="0"/>
-    <w:lsdException w:name="Light List Accent 2" w:semiHidden="0" w:uiPriority="61" w:unhideWhenUsed="0"/>
-    <w:lsdException w:name="Light Grid Accent 2" w:semiHidden="0" w:uiPriority="62" w:unhideWhenUsed="0"/>
-    <w:lsdException w:name="Medium Shading 1 Accent 2" w:semiHidden="0" w:uiPriority="63" w:unhideWhenUsed="0"/>
-    <w:lsdException w:name="Medium Shading 2 Accent 2" w:semiHidden="0" w:uiPriority="64" w:unhideWhenUsed="0"/>
-    <w:lsdException w:name="Medium List 1 Accent 2" w:semiHidden="0" w:uiPriority="65" w:unhideWhenUsed="0"/>
-    <w:lsdException w:name="Medium List 2 Accent 2" w:semiHidden="0" w:uiPriority="66" w:unhideWhenUsed="0"/>
-    <w:lsdException w:name="Medium Grid 1 Accent 2" w:semiHidden="0" w:uiPriority="67" w:unhideWhenUsed="0"/>
-    <w:lsdException w:name="Medium Grid 2 Accent 2" w:semiHidden="0" w:uiPriority="68" w:unhideWhenUsed="0"/>
-    <w:lsdException w:name="Medium Grid 3 Accent 2" w:semiHidden="0" w:uiPriority="69" w:unhideWhenUsed="0"/>
-    <w:lsdException w:name="Dark List Accent 2" w:semiHidden="0" w:uiPriority="70" w:unhideWhenUsed="0"/>
-    <w:lsdException w:name="Colorful Shading Accent 2" w:semiHidden="0" w:uiPriority="71" w:unhideWhenUsed="0"/>
-    <w:lsdException w:name="Colorful List Accent 2" w:semiHidden="0" w:uiPriority="72" w:unhideWhenUsed="0"/>
-    <w:lsdException w:name="Colorful Grid Accent 2" w:semiHidden="0" w:uiPriority="73" w:unhideWhenUsed="0"/>
-    <w:lsdException w:name="Light Shading Accent 3" w:semiHidden="0" w:uiPriority="60" w:unhideWhenUsed="0"/>
-    <w:lsdException w:name="Light List Accent 3" w:semiHidden="0" w:uiPriority="61" w:unhideWhenUsed="0"/>
-    <w:lsdException w:name="Light Grid Accent 3" w:semiHidden="0" w:uiPriority="62" w:unhideWhenUsed="0"/>
-    <w:lsdException w:name="Medium Shading 1 Accent 3" w:semiHidden="0" w:uiPriority="63" w:unhideWhenUsed="0"/>
-    <w:lsdException w:name="Medium Shading 2 Accent 3" w:semiHidden="0" w:uiPriority="64" w:unhideWhenUsed="0"/>
-    <w:lsdException w:name="Medium List 1 Accent 3" w:semiHidden="0" w:uiPriority="65" w:unhideWhenUsed="0"/>
-    <w:lsdException w:name="Medium List 2 Accent 3" w:semiHidden="0" w:uiPriority="66" w:unhideWhenUsed="0"/>
-    <w:lsdException w:name="Medium Grid 1 Accent 3" w:semiHidden="0" w:uiPriority="67" w:unhideWhenUsed="0"/>
-    <w:lsdException w:name="Medium Grid 2 Accent 3" w:semiHidden="0" w:uiPriority="68" w:unhideWhenUsed="0"/>
-    <w:lsdException w:name="Medium Grid 3 Accent 3" w:semiHidden="0" w:uiPriority="69" w:unhideWhenUsed="0"/>
-    <w:lsdException w:name="Dark List Accent 3" w:semiHidden="0" w:uiPriority="70" w:unhideWhenUsed="0"/>
-    <w:lsdException w:name="Colorful Shading Accent 3" w:semiHidden="0" w:uiPriority="71" w:unhideWhenUsed="0"/>
-    <w:lsdException w:name="Colorful List Accent 3" w:semiHidden="0" w:uiPriority="72" w:unhideWhenUsed="0"/>
-    <w:lsdException w:name="Colorful Grid Accent 3" w:semiHidden="0" w:uiPriority="73" w:unhideWhenUsed="0"/>
-    <w:lsdException w:name="Light Shading Accent 4" w:semiHidden="0" w:uiPriority="60" w:unhideWhenUsed="0"/>
-    <w:lsdException w:name="Light List Accent 4" w:semiHidden="0" w:uiPriority="61" w:unhideWhenUsed="0"/>
-    <w:lsdException w:name="Light Grid Accent 4" w:semiHidden="0" w:uiPriority="62" w:unhideWhenUsed="0"/>
-    <w:lsdException w:name="Medium Shading 1 Accent 4" w:semiHidden="0" w:uiPriority="63" w:unhideWhenUsed="0"/>
-    <w:lsdException w:name="Medium Shading 2 Accent 4" w:semiHidden="0" w:uiPriority="64" w:unhideWhenUsed="0"/>
-    <w:lsdException w:name="Medium List 1 Accent 4" w:semiHidden="0" w:uiPriority="65" w:unhideWhenUsed="0"/>
-    <w:lsdException w:name="Medium List 2 Accent 4" w:semiHidden="0" w:uiPriority="66" w:unhideWhenUsed="0"/>
-    <w:lsdException w:name="Medium Grid 1 Accent 4" w:semiHidden="0" w:uiPriority="67" w:unhideWhenUsed="0"/>
-    <w:lsdException w:name="Medium Grid 2 Accent 4" w:semiHidden="0" w:uiPriority="68" w:unhideWhenUsed="0"/>
-    <w:lsdException w:name="Medium Grid 3 Accent 4" w:semiHidden="0" w:uiPriority="69" w:unhideWhenUsed="0"/>
-    <w:lsdException w:name="Dark List Accent 4" w:semiHidden="0" w:uiPriority="70" w:unhideWhenUsed="0"/>
-    <w:lsdException w:name="Colorful Shading Accent 4" w:semiHidden="0" w:uiPriority="71" w:unhideWhenUsed="0"/>
-    <w:lsdException w:name="Colorful List Accent 4" w:semiHidden="0" w:uiPriority="72" w:unhideWhenUsed="0"/>
-    <w:lsdException w:name="Colorful Grid Accent 4" w:semiHidden="0" w:uiPriority="73" w:unhideWhenUsed="0"/>
-    <w:lsdException w:name="Light Shading Accent 5" w:semiHidden="0" w:uiPriority="60" w:unhideWhenUsed="0"/>
-    <w:lsdException w:name="Light List Accent 5" w:semiHidden="0" w:uiPriority="61" w:unhideWhenUsed="0"/>
-    <w:lsdException w:name="Light Grid Accent 5" w:semiHidden="0" w:uiPriority="62" w:unhideWhenUsed="0"/>
-    <w:lsdException w:name="Medium Shading 1 Accent 5" w:semiHidden="0" w:uiPriority="63" w:unhideWhenUsed="0"/>
-    <w:lsdException w:name="Medium Shading 2 Accent 5" w:semiHidden="0" w:uiPriority="64" w:unhideWhenUsed="0"/>
-    <w:lsdException w:name="Medium List 1 Accent 5" w:semiHidden="0" w:uiPriority="65" w:unhideWhenUsed="0"/>
-    <w:lsdException w:name="Medium List 2 Accent 5" w:semiHidden="0" w:uiPriority="66" w:unhideWhenUsed="0"/>
-    <w:lsdException w:name="Medium Grid 1 Accent 5" w:semiHidden="0" w:uiPriority="67" w:unhideWhenUsed="0"/>
-    <w:lsdException w:name="Medium Grid 2 Accent 5" w:semiHidden="0" w:uiPriority="68" w:unhideWhenUsed="0"/>
-    <w:lsdException w:name="Medium Grid 3 Accent 5" w:semiHidden="0" w:uiPriority="69" w:unhideWhenUsed="0"/>
-    <w:lsdException w:name="Dark List Accent 5" w:semiHidden="0" w:uiPriority="70" w:unhideWhenUsed="0"/>
-    <w:lsdException w:name="Colorful Shading Accent 5" w:semiHidden="0" w:uiPriority="71" w:unhideWhenUsed="0"/>
-    <w:lsdException w:name="Colorful List Accent 5" w:semiHidden="0" w:uiPriority="72" w:unhideWhenUsed="0"/>
-    <w:lsdException w:name="Colorful Grid Accent 5" w:semiHidden="0" w:uiPriority="73" w:unhideWhenUsed="0"/>
-    <w:lsdException w:name="Light Shading Accent 6" w:semiHidden="0" w:uiPriority="60" w:unhideWhenUsed="0"/>
-    <w:lsdException w:name="Light List Accent 6" w:semiHidden="0" w:uiPriority="61" w:unhideWhenUsed="0"/>
-    <w:lsdException w:name="Light Grid Accent 6" w:semiHidden="0" w:uiPriority="62" w:unhideWhenUsed="0"/>
-    <w:lsdException w:name="Medium Shading 1 Accent 6" w:semiHidden="0" w:uiPriority="63" w:unhideWhenUsed="0"/>
-    <w:lsdException w:name="Medium Shading 2 Accent 6" w:semiHidden="0" w:uiPriority="64" w:unhideWhenUsed="0"/>
-    <w:lsdException w:name="Medium List 1 Accent 6" w:semiHidden="0" w:uiPriority="65" w:unhideWhenUsed="0"/>
-    <w:lsdException w:name="Medium List 2 Accent 6" w:semiHidden="0" w:uiPriority="66" w:unhideWhenUsed="0"/>
-    <w:lsdException w:name="Medium Grid 1 Accent 6" w:semiHidden="0" w:uiPriority="67" w:unhideWhenUsed="0"/>
-    <w:lsdException w:name="Medium Grid 2 Accent 6" w:semiHidden="0" w:uiPriority="68" w:unhideWhenUsed="0"/>
-    <w:lsdException w:name="Medium Grid 3 Accent 6" w:semiHidden="0" w:uiPriority="69" w:unhideWhenUsed="0"/>
-    <w:lsdException w:name="Dark List Accent 6" w:semiHidden="0" w:uiPriority="70" w:unhideWhenUsed="0"/>
-    <w:lsdException w:name="Colorful Shading Accent 6" w:semiHidden="0" w:uiPriority="71" w:unhideWhenUsed="0"/>
-    <w:lsdException w:name="Colorful List Accent 6" w:semiHidden="0" w:uiPriority="72" w:unhideWhenUsed="0"/>
-    <w:lsdException w:name="Colorful Grid Accent 6" w:semiHidden="0" w:uiPriority="73" w:unhideWhenUsed="0"/>
-    <w:lsdException w:name="Subtle Emphasis" w:semiHidden="0" w:uiPriority="19" w:unhideWhenUsed="0" w:qFormat="1"/>
-    <w:lsdException w:name="Intense Emphasis" w:semiHidden="0" w:uiPriority="21" w:unhideWhenUsed="0" w:qFormat="1"/>
-    <w:lsdException w:name="Subtle Reference" w:semiHidden="0" w:uiPriority="31" w:unhideWhenUsed="0" w:qFormat="1"/>
-    <w:lsdException w:name="Intense Reference" w:semiHidden="0" w:uiPriority="32" w:unhideWhenUsed="0" w:qFormat="1"/>
-    <w:lsdException w:name="Book Title" w:semiHidden="0" w:uiPriority="33" w:unhideWhenUsed="0" w:qFormat="1"/>
-    <w:lsdException w:name="Bibliography" w:uiPriority="37"/>
-    <w:lsdException w:name="TOC Heading" w:uiPriority="39" w:qFormat="1"/>
-  </w:latentStyles>
-  <w:style w:type="paragraph" w:default="1" w:styleId="Normal">
-    <w:name w:val="Normal"/>
-    <w:qFormat/>
-  </w:style>
-  <w:style w:type="character" w:default="1" w:styleId="DefaultParagraphFont">
-    <w:name w:val="Default Paragraph Font"/>
-    <w:uiPriority w:val="1"/>
-    <w:semiHidden/>
-    <w:unhideWhenUsed/>
-  </w:style>
-  <w:style w:type="table" w:default="1" w:styleId="TableNormal">
-    <w:name w:val="Normal Table"/>
-    <w:uiPriority w:val="99"/>
-    <w:semiHidden/>
-    <w:unhideWhenUsed/>
-    <w:tblPr>
-      <w:tblInd w:w="0" w:type="dxa"/>
-      <w:tblCellMar>
-        <w:top w:w="0" w:type="dxa"/>
-        <w:left w:w="108" w:type="dxa"/>
-        <w:bottom w:w="0" w:type="dxa"/>
-        <w:right w:w="108" w:type="dxa"/>
-      </w:tblCellMar>
-    </w:tblPr>
-  </w:style>
-  <w:style w:type="numbering" w:default="1" w:styleId="NoList">
-    <w:name w:val="No List"/>
-    <w:uiPriority w:val="99"/>
-    <w:semiHidden/>
-    <w:unhideWhenUsed/>
-  </w:style>
-  <w:style w:type="paragraph" w:styleId="ListParagraph">
-    <w:name w:val="List Paragraph"/>
-    <w:basedOn w:val="Normal"/>
-    <w:uiPriority w:val="34"/>
-    <w:qFormat/>
-    <w:rsid w:val="00AB6229"/>
-    <w:pPr>
-      <w:ind w:left="720"/>
-      <w:contextualSpacing/>
-    </w:pPr>
-  </w:style>
-  <w:style w:type="character" w:styleId="Hyperlink">
-    <w:name w:val="Hyperlink"/>
-    <w:basedOn w:val="DefaultParagraphFont"/>
-    <w:uiPriority w:val="99"/>
-    <w:unhideWhenUsed/>
-    <w:rsid w:val="001B1387"/>
-    <w:rPr>
-      <w:color w:val="0000FF" w:themeColor="hyperlink"/>
-      <w:u w:val="single"/>
-    </w:rPr>
-  </w:style>
-</w:styles>
-</file>
-
-<file path=word/stylesWithEffects.xml><?xml version="1.0" encoding="utf-8"?>
-<w:styles xmlns:wpc="http://schemas.microsoft.com/office/word/2010/wordprocessingCanvas" xmlns:mc="http://schemas.openxmlformats.org/markup-compatibility/2006" xmlns:o="urn:schemas-microsoft-com:office:office" xmlns:r="http://schemas.openxmlformats.org/officeDocument/2006/relationships" xmlns:m="http://schemas.openxmlformats.org/officeDocument/2006/math" xmlns:v="urn:schemas-microsoft-com:vml" xmlns:wp14="http://schemas.microsoft.com/office/word/2010/wordprocessingDrawing" xmlns:wp="http://schemas.openxmlformats.org/drawingml/2006/wordprocessingDrawing" xmlns:w10="urn:schemas-microsoft-com:office:word" xmlns:w="http://schemas.openxmlformats.org/wordprocessingml/2006/main" xmlns:w14="http://schemas.microsoft.com/office/word/2010/wordml" xmlns:wpg="http://schemas.microsoft.com/office/word/2010/wordprocessingGroup" xmlns:wpi="http://schemas.microsoft.com/office/word/2010/wordprocessingInk" xmlns:wne="http://schemas.microsoft.com/office/word/2006/wordml" xmlns:wps="http://schemas.microsoft.com/office/word/2010/wordprocessingShape" mc:Ignorable="w14 wp14">
-  <w:docDefaults>
-    <w:rPrDefault>
-      <w:rPr>
-        <w:rFonts w:asciiTheme="minorHAnsi" w:eastAsiaTheme="minorHAnsi" w:hAnsiTheme="minorHAnsi" w:cstheme="minorBidi"/>
-        <w:sz w:val="22"/>
-        <w:szCs w:val="22"/>
-        <w:lang w:val="en-US" w:eastAsia="en-US" w:bidi="ar-SA"/>
-      </w:rPr>
-    </w:rPrDefault>
-    <w:pPrDefault>
-      <w:pPr>
-        <w:spacing w:after="200" w:line="276" w:lineRule="auto"/>
-      </w:pPr>
-    </w:pPrDefault>
-  </w:docDefaults>
-  <w:latentStyles w:defLockedState="0" w:defUIPriority="99" w:defSemiHidden="1" w:defUnhideWhenUsed="1" w:defQFormat="0" w:count="267">
-    <w:lsdException w:name="Normal" w:semiHidden="0" w:uiPriority="0" w:unhideWhenUsed="0" w:qFormat="1"/>
-    <w:lsdException w:name="heading 1" w:semiHidden="0" w:uiPriority="9" w:unhideWhenUsed="0" w:qFormat="1"/>
-    <w:lsdException w:name="heading 2" w:uiPriority="9" w:qFormat="1"/>
-    <w:lsdException w:name="heading 3" w:uiPriority="9" w:qFormat="1"/>
-    <w:lsdException w:name="heading 4" w:uiPriority="9" w:qFormat="1"/>
-    <w:lsdException w:name="heading 5" w:uiPriority="9" w:qFormat="1"/>
-    <w:lsdException w:name="heading 6" w:uiPriority="9" w:qFormat="1"/>
-    <w:lsdException w:name="heading 7" w:uiPriority="9" w:qFormat="1"/>
-    <w:lsdException w:name="heading 8" w:uiPriority="9" w:qFormat="1"/>
-    <w:lsdException w:name="heading 9" w:uiPriority="9" w:qFormat="1"/>
-    <w:lsdException w:name="toc 1" w:uiPriority="39"/>
-    <w:lsdException w:name="toc 2" w:uiPriority="39"/>
-    <w:lsdException w:name="toc 3" w:uiPriority="39"/>
-    <w:lsdException w:name="toc 4" w:uiPriority="39"/>
-    <w:lsdException w:name="toc 5" w:uiPriority="39"/>
-    <w:lsdException w:name="toc 6" w:uiPriority="39"/>
-    <w:lsdException w:name="toc 7" w:uiPriority="39"/>
-    <w:lsdException w:name="toc 8" w:uiPriority="39"/>
-    <w:lsdException w:name="toc 9" w:uiPriority="39"/>
-    <w:lsdException w:name="caption" w:uiPriority="35" w:qFormat="1"/>
-    <w:lsdException w:name="Title" w:semiHidden="0" w:uiPriority="10" w:unhideWhenUsed="0" w:qFormat="1"/>
-    <w:lsdException w:name="Default Paragraph Font" w:uiPriority="1"/>
-    <w:lsdException w:name="Subtitle" w:semiHidden="0" w:uiPriority="11" w:unhideWhenUsed="0" w:qFormat="1"/>
-    <w:lsdException w:name="Strong" w:semiHidden="0" w:uiPriority="22" w:unhideWhenUsed="0" w:qFormat="1"/>
-    <w:lsdException w:name="Emphasis" w:semiHidden="0" w:uiPriority="20" w:unhideWhenUsed="0" w:qFormat="1"/>
-    <w:lsdException w:name="Table Grid" w:semiHidden="0" w:uiPriority="59" w:unhideWhenUsed="0"/>
-    <w:lsdException w:name="Placeholder Text" w:unhideWhenUsed="0"/>
-    <w:lsdException w:name="No Spacing" w:semiHidden="0" w:uiPriority="1" w:unhideWhenUsed="0" w:qFormat="1"/>
-    <w:lsdException w:name="Light Shading" w:semiHidden="0" w:uiPriority="60" w:unhideWhenUsed="0"/>
-    <w:lsdException w:name="Light List" w:semiHidden="0" w:uiPriority="61" w:unhideWhenUsed="0"/>
-    <w:lsdException w:name="Light Grid" w:semiHidden="0" w:uiPriority="62" w:unhideWhenUsed="0"/>
-    <w:lsdException w:name="Medium Shading 1" w:semiHidden="0" w:uiPriority="63" w:unhideWhenUsed="0"/>
-    <w:lsdException w:name="Medium Shading 2" w:semiHidden="0" w:uiPriority="64" w:unhideWhenUsed="0"/>
-    <w:lsdException w:name="Medium List 1" w:semiHidden="0" w:uiPriority="65" w:unhideWhenUsed="0"/>
-    <w:lsdException w:name="Medium List 2" w:semiHidden="0" w:uiPriority="66" w:unhideWhenUsed="0"/>
-    <w:lsdException w:name="Medium Grid 1" w:semiHidden="0" w:uiPriority="67" w:unhideWhenUsed="0"/>
-    <w:lsdException w:name="Medium Grid 2" w:semiHidden="0" w:uiPriority="68" w:unhideWhenUsed="0"/>
-    <w:lsdException w:name="Medium Grid 3" w:semiHidden="0" w:uiPriority="69" w:unhideWhenUsed="0"/>
-    <w:lsdException w:name="Dark List" w:semiHidden="0" w:uiPriority="70" w:unhideWhenUsed="0"/>
-    <w:lsdException w:name="Colorful Shading" w:semiHidden="0" w:uiPriority="71" w:unhideWhenUsed="0"/>
-    <w:lsdException w:name="Colorful List" w:semiHidden="0" w:uiPriority="72" w:unhideWhenUsed="0"/>
-    <w:lsdException w:name="Colorful Grid" w:semiHidden="0" w:uiPriority="73" w:unhideWhenUsed="0"/>
-    <w:lsdException w:name="Light Shading Accent 1" w:semiHidden="0" w:uiPriority="60" w:unhideWhenUsed="0"/>
-    <w:lsdException w:name="Light List Accent 1" w:semiHidden="0" w:uiPriority="61" w:unhideWhenUsed="0"/>
-    <w:lsdException w:name="Light Grid Accent 1" w:semiHidden="0" w:uiPriority="62" w:unhideWhenUsed="0"/>
-    <w:lsdException w:name="Medium Shading 1 Accent 1" w:semiHidden="0" w:uiPriority="63" w:unhideWhenUsed="0"/>
-    <w:lsdException w:name="Medium Shading 2 Accent 1" w:semiHidden="0" w:uiPriority="64" w:unhideWhenUsed="0"/>
-    <w:lsdException w:name="Medium List 1 Accent 1" w:semiHidden="0" w:uiPriority="65" w:unhideWhenUsed="0"/>
-    <w:lsdException w:name="Revision" w:unhideWhenUsed="0"/>
-    <w:lsdException w:name="List Paragraph" w:semiHidden="0" w:uiPriority="34" w:unhideWhenUsed="0" w:qFormat="1"/>
-    <w:lsdException w:name="Quote" w:semiHidden="0" w:uiPriority="29" w:unhideWhenUsed="0" w:qFormat="1"/>
-    <w:lsdException w:name="Intense Quote" w:semiHidden="0" w:uiPriority="30" w:unhideWhenUsed="0" w:qFormat="1"/>
-    <w:lsdException w:name="Medium List 2 Accent 1" w:semiHidden="0" w:uiPriority="66" w:unhideWhenUsed="0"/>
-    <w:lsdException w:name="Medium Grid 1 Accent 1" w:semiHidden="0" w:uiPriority="67" w:unhideWhenUsed="0"/>
-    <w:lsdException w:name="Medium Grid 2 Accent 1" w:semiHidden="0" w:uiPriority="68" w:unhideWhenUsed="0"/>
-    <w:lsdException w:name="Medium Grid 3 Accent 1" w:semiHidden="0" w:uiPriority="69" w:unhideWhenUsed="0"/>
-    <w:lsdException w:name="Dark List Accent 1" w:semiHidden="0" w:uiPriority="70" w:unhideWhenUsed="0"/>
-    <w:lsdException w:name="Colorful Shading Accent 1" w:semiHidden="0" w:uiPriority="71" w:unhideWhenUsed="0"/>
-    <w:lsdException w:name="Colorful List Accent 1" w:semiHidden="0" w:uiPriority="72" w:unhideWhenUsed="0"/>
-    <w:lsdException w:name="Colorful Grid Accent 1" w:semiHidden="0" w:uiPriority="73" w:unhideWhenUsed="0"/>
-    <w:lsdException w:name="Light Shading Accent 2" w:semiHidden="0" w:uiPriority="60" w:unhideWhenUsed="0"/>
-    <w:lsdException w:name="Light List Accent 2" w:semiHidden="0" w:uiPriority="61" w:unhideWhenUsed="0"/>
-    <w:lsdException w:name="Light Grid Accent 2" w:semiHidden="0" w:uiPriority="62" w:unhideWhenUsed="0"/>
-    <w:lsdException w:name="Medium Shading 1 Accent 2" w:semiHidden="0" w:uiPriority="63" w:unhideWhenUsed="0"/>
-    <w:lsdException w:name="Medium Shading 2 Accent 2" w:semiHidden="0" w:uiPriority="64" w:unhideWhenUsed="0"/>
-    <w:lsdException w:name="Medium List 1 Accent 2" w:semiHidden="0" w:uiPriority="65" w:unhideWhenUsed="0"/>
-    <w:lsdException w:name="Medium List 2 Accent 2" w:semiHidden="0" w:uiPriority="66" w:unhideWhenUsed="0"/>
-    <w:lsdException w:name="Medium Grid 1 Accent 2" w:semiHidden="0" w:uiPriority="67" w:unhideWhenUsed="0"/>
-    <w:lsdException w:name="Medium Grid 2 Accent 2" w:semiHidden="0" w:uiPriority="68" w:unhideWhenUsed="0"/>
-    <w:lsdException w:name="Medium Grid 3 Accent 2" w:semiHidden="0" w:uiPriority="69" w:unhideWhenUsed="0"/>
-    <w:lsdException w:name="Dark List Accent 2" w:semiHidden="0" w:uiPriority="70" w:unhideWhenUsed="0"/>
-    <w:lsdException w:name="Colorful Shading Accent 2" w:semiHidden="0" w:uiPriority="71" w:unhideWhenUsed="0"/>
-    <w:lsdException w:name="Colorful List Accent 2" w:semiHidden="0" w:uiPriority="72" w:unhideWhenUsed="0"/>
-    <w:lsdException w:name="Colorful Grid Accent 2" w:semiHidden="0" w:uiPriority="73" w:unhideWhenUsed="0"/>
-    <w:lsdException w:name="Light Shading Accent 3" w:semiHidden="0" w:uiPriority="60" w:unhideWhenUsed="0"/>
-    <w:lsdException w:name="Light List Accent 3" w:semiHidden="0" w:uiPriority="61" w:unhideWhenUsed="0"/>
-    <w:lsdException w:name="Light Grid Accent 3" w:semiHidden="0" w:uiPriority="62" w:unhideWhenUsed="0"/>
-    <w:lsdException w:name="Medium Shading 1 Accent 3" w:semiHidden="0" w:uiPriority="63" w:unhideWhenUsed="0"/>
-    <w:lsdException w:name="Medium Shading 2 Accent 3" w:semiHidden="0" w:uiPriority="64" w:unhideWhenUsed="0"/>
-    <w:lsdException w:name="Medium List 1 Accent 3" w:semiHidden="0" w:uiPriority="65" w:unhideWhenUsed="0"/>
-    <w:lsdException w:name="Medium List 2 Accent 3" w:semiHidden="0" w:uiPriority="66" w:unhideWhenUsed="0"/>
-    <w:lsdException w:name="Medium Grid 1 Accent 3" w:semiHidden="0" w:uiPriority="67" w:unhideWhenUsed="0"/>
-    <w:lsdException w:name="Medium Grid 2 Accent 3" w:semiHidden="0" w:uiPriority="68" w:unhideWhenUsed="0"/>
-    <w:lsdException w:name="Medium Grid 3 Accent 3" w:semiHidden="0" w:uiPriority="69" w:unhideWhenUsed="0"/>
-    <w:lsdException w:name="Dark List Accent 3" w:semiHidden="0" w:uiPriority="70" w:unhideWhenUsed="0"/>
-    <w:lsdException w:name="Colorful Shading Accent 3" w:semiHidden="0" w:uiPriority="71" w:unhideWhenUsed="0"/>
-    <w:lsdException w:name="Colorful List Accent 3" w:semiHidden="0" w:uiPriority="72" w:unhideWhenUsed="0"/>
-    <w:lsdException w:name="Colorful Grid Accent 3" w:semiHidden="0" w:uiPriority="73" w:unhideWhenUsed="0"/>
-    <w:lsdException w:name="Light Shading Accent 4" w:semiHidden="0" w:uiPriority="60" w:unhideWhenUsed="0"/>
-    <w:lsdException w:name="Light List Accent 4" w:semiHidden="0" w:uiPriority="61" w:unhideWhenUsed="0"/>
-    <w:lsdException w:name="Light Grid Accent 4" w:semiHidden="0" w:uiPriority="62" w:unhideWhenUsed="0"/>
-    <w:lsdException w:name="Medium Shading 1 Accent 4" w:semiHidden="0" w:uiPriority="63" w:unhideWhenUsed="0"/>
-    <w:lsdException w:name="Medium Shading 2 Accent 4" w:semiHidden="0" w:uiPriority="64" w:unhideWhenUsed="0"/>
-    <w:lsdException w:name="Medium List 1 Accent 4" w:semiHidden="0" w:uiPriority="65" w:unhideWhenUsed="0"/>
-    <w:lsdException w:name="Medium List 2 Accent 4" w:semiHidden="0" w:uiPriority="66" w:unhideWhenUsed="0"/>
-    <w:lsdException w:name="Medium Grid 1 Accent 4" w:semiHidden="0" w:uiPriority="67" w:unhideWhenUsed="0"/>
-    <w:lsdException w:name="Medium Grid 2 Accent 4" w:semiHidden="0" w:uiPriority="68" w:unhideWhenUsed="0"/>
-    <w:lsdException w:name="Medium Grid 3 Accent 4" w:semiHidden="0" w:uiPriority="69" w:unhideWhenUsed="0"/>
-    <w:lsdException w:name="Dark List Accent 4" w:semiHidden="0" w:uiPriority="70" w:unhideWhenUsed="0"/>
-    <w:lsdException w:name="Colorful Shading Accent 4" w:semiHidden="0" w:uiPriority="71" w:unhideWhenUsed="0"/>
-    <w:lsdException w:name="Colorful List Accent 4" w:semiHidden="0" w:uiPriority="72" w:unhideWhenUsed="0"/>
-    <w:lsdException w:name="Colorful Grid Accent 4" w:semiHidden="0" w:uiPriority="73" w:unhideWhenUsed="0"/>
-    <w:lsdException w:name="Light Shading Accent 5" w:semiHidden="0" w:uiPriority="60" w:unhideWhenUsed="0"/>
-    <w:lsdException w:name="Light List Accent 5" w:semiHidden="0" w:uiPriority="61" w:unhideWhenUsed="0"/>
-    <w:lsdException w:name="Light Grid Accent 5" w:semiHidden="0" w:uiPriority="62" w:unhideWhenUsed="0"/>
-    <w:lsdException w:name="Medium Shading 1 Accent 5" w:semiHidden="0" w:uiPriority="63" w:unhideWhenUsed="0"/>
-    <w:lsdException w:name="Medium Shading 2 Accent 5" w:semiHidden="0" w:uiPriority="64" w:unhideWhenUsed="0"/>
-    <w:lsdException w:name="Medium List 1 Accent 5" w:semiHidden="0" w:uiPriority="65" w:unhideWhenUsed="0"/>
-    <w:lsdException w:name="Medium List 2 Accent 5" w:semiHidden="0" w:uiPriority="66" w:unhideWhenUsed="0"/>
-    <w:lsdException w:name="Medium Grid 1 Accent 5" w:semiHidden="0" w:uiPriority="67" w:unhideWhenUsed="0"/>
-    <w:lsdException w:name="Medium Grid 2 Accent 5" w:semiHidden="0" w:uiPriority="68" w:unhideWhenUsed="0"/>
-    <w:lsdException w:name="Medium Grid 3 Accent 5" w:semiHidden="0" w:uiPriority="69" w:unhideWhenUsed="0"/>
-    <w:lsdException w:name="Dark List Accent 5" w:semiHidden="0" w:uiPriority="70" w:unhideWhenUsed="0"/>
-    <w:lsdException w:name="Colorful Shading Accent 5" w:semiHidden="0" w:uiPriority="71" w:unhideWhenUsed="0"/>
-    <w:lsdException w:name="Colorful List Accent 5" w:semiHidden="0" w:uiPriority="72" w:unhideWhenUsed="0"/>
-    <w:lsdException w:name="Colorful Grid Accent 5" w:semiHidden="0" w:uiPriority="73" w:unhideWhenUsed="0"/>
-    <w:lsdException w:name="Light Shading Accent 6" w:semiHidden="0" w:uiPriority="60" w:unhideWhenUsed="0"/>
-    <w:lsdException w:name="Light List Accent 6" w:semiHidden="0" w:uiPriority="61" w:unhideWhenUsed="0"/>
-    <w:lsdException w:name="Light Grid Accent 6" w:semiHidden="0" w:uiPriority="62" w:unhideWhenUsed="0"/>
-    <w:lsdException w:name="Medium Shading 1 Accent 6" w:semiHidden="0" w:uiPriority="63" w:unhideWhenUsed="0"/>
-    <w:lsdException w:name="Medium Shading 2 Accent 6" w:semiHidden="0" w:uiPriority="64" w:unhideWhenUsed="0"/>
-    <w:lsdException w:name="Medium List 1 Accent 6" w:semiHidden="0" w:uiPriority="65" w:unhideWhenUsed="0"/>
-    <w:lsdException w:name="Medium List 2 Accent 6" w:semiHidden="0" w:uiPriority="66" w:unhideWhenUsed="0"/>
-    <w:lsdException w:name="Medium Grid 1 Accent 6" w:semiHidden="0" w:uiPriority="67" w:unhideWhenUsed="0"/>
-    <w:lsdException w:name="Medium Grid 2 Accent 6" w:semiHidden="0" w:uiPriority="68" w:unhideWhenUsed="0"/>
-    <w:lsdException w:name="Medium Grid 3 Accent 6" w:semiHidden="0" w:uiPriority="69" w:unhideWhenUsed="0"/>
-    <w:lsdException w:name="Dark List Accent 6" w:semiHidden="0" w:uiPriority="70" w:unhideWhenUsed="0"/>
-    <w:lsdException w:name="Colorful Shading Accent 6" w:semiHidden="0" w:uiPriority="71" w:unhideWhenUsed="0"/>
-    <w:lsdException w:name="Colorful List Accent 6" w:semiHidden="0" w:uiPriority="72" w:unhideWhenUsed="0"/>
-    <w:lsdException w:name="Colorful Grid Accent 6" w:semiHidden="0" w:uiPriority="73" w:unhideWhenUsed="0"/>
-    <w:lsdException w:name="Subtle Emphasis" w:semiHidden="0" w:uiPriority="19" w:unhideWhenUsed="0" w:qFormat="1"/>
-    <w:lsdException w:name="Intense Emphasis" w:semiHidden="0" w:uiPriority="21" w:unhideWhenUsed="0" w:qFormat="1"/>
-    <w:lsdException w:name="Subtle Reference" w:semiHidden="0" w:uiPriority="31" w:unhideWhenUsed="0" w:qFormat="1"/>
-    <w:lsdException w:name="Intense Reference" w:semiHidden="0" w:uiPriority="32" w:unhideWhenUsed="0" w:qFormat="1"/>
-    <w:lsdException w:name="Book Title" w:semiHidden="0" w:uiPriority="33" w:unhideWhenUsed="0" w:qFormat="1"/>
-    <w:lsdException w:name="Bibliography" w:uiPriority="37"/>
-    <w:lsdException w:name="TOC Heading" w:uiPriority="39" w:qFormat="1"/>
+  <w:latentStyles w:defLockedState="0" w:defUIPriority="99" w:defSemiHidden="0" w:defUnhideWhenUsed="0" w:defQFormat="0" w:count="371">
+    <w:lsdException w:name="Normal" w:uiPriority="0" w:qFormat="1"/>
+    <w:lsdException w:name="heading 1" w:uiPriority="9" w:qFormat="1"/>
+    <w:lsdException w:name="heading 2" w:semiHidden="1" w:uiPriority="9" w:unhideWhenUsed="1" w:qFormat="1"/>
+    <w:lsdException w:name="heading 3" w:semiHidden="1" w:uiPriority="9" w:unhideWhenUsed="1" w:qFormat="1"/>
+    <w:lsdException w:name="heading 4" w:semiHidden="1" w:uiPriority="9" w:unhideWhenUsed="1" w:qFormat="1"/>
+    <w:lsdException w:name="heading 5" w:semiHidden="1" w:uiPriority="9" w:unhideWhenUsed="1" w:qFormat="1"/>
+    <w:lsdException w:name="heading 6" w:semiHidden="1" w:uiPriority="9" w:unhideWhenUsed="1" w:qFormat="1"/>
+    <w:lsdException w:name="heading 7" w:semiHidden="1" w:uiPriority="9" w:unhideWhenUsed="1" w:qFormat="1"/>
+    <w:lsdException w:name="heading 8" w:semiHidden="1" w:uiPriority="9" w:unhideWhenUsed="1" w:qFormat="1"/>
+    <w:lsdException w:name="heading 9" w:semiHidden="1" w:uiPriority="9" w:unhideWhenUsed="1" w:qFormat="1"/>
+    <w:lsdException w:name="index 1" w:semiHidden="1" w:unhideWhenUsed="1"/>
+    <w:lsdException w:name="index 2" w:semiHidden="1" w:unhideWhenUsed="1"/>
+    <w:lsdException w:name="index 3" w:semiHidden="1" w:unhideWhenUsed="1"/>
+    <w:lsdException w:name="index 4" w:semiHidden="1" w:unhideWhenUsed="1"/>
+    <w:lsdException w:name="index 5" w:semiHidden="1" w:unhideWhenUsed="1"/>
+    <w:lsdException w:name="index 6" w:semiHidden="1" w:unhideWhenUsed="1"/>
+    <w:lsdException w:name="index 7" w:semiHidden="1" w:unhideWhenUsed="1"/>
+    <w:lsdException w:name="index 8" w:semiHidden="1" w:unhideWhenUsed="1"/>
+    <w:lsdException w:name="index 9" w:semiHidden="1" w:unhideWhenUsed="1"/>
+    <w:lsdException w:name="toc 1" w:semiHidden="1" w:uiPriority="39" w:unhideWhenUsed="1"/>
+    <w:lsdException w:name="toc 2" w:semiHidden="1" w:uiPriority="39" w:unhideWhenUsed="1"/>
+    <w:lsdException w:name="toc 3" w:semiHidden="1" w:uiPriority="39" w:unhideWhenUsed="1"/>
+    <w:lsdException w:name="toc 4" w:semiHidden="1" w:uiPriority="39" w:unhideWhenUsed="1"/>
+    <w:lsdException w:name="toc 5" w:semiHidden="1" w:uiPriority="39" w:unhideWhenUsed="1"/>
+    <w:lsdException w:name="toc 6" w:semiHidden="1" w:uiPriority="39" w:unhideWhenUsed="1"/>
+    <w:lsdException w:name="toc 7" w:semiHidden="1" w:uiPriority="39" w:unhideWhenUsed="1"/>
+    <w:lsdException w:name="toc 8" w:semiHidden="1" w:uiPriority="39" w:unhideWhenUsed="1"/>
+    <w:lsdException w:name="toc 9" w:semiHidden="1" w:uiPriority="39" w:unhideWhenUsed="1"/>
+    <w:lsdException w:name="Normal Indent" w:semiHidden="1" w:unhideWhenUsed="1"/>
+    <w:lsdException w:name="footnote text" w:semiHidden="1" w:unhideWhenUsed="1"/>
+    <w:lsdException w:name="annotation text" w:semiHidden="1" w:unhideWhenUsed="1"/>
+    <w:lsdException w:name="header" w:semiHidden="1" w:unhideWhenUsed="1"/>
+    <w:lsdException w:name="footer" w:semiHidden="1" w:unhideWhenUsed="1"/>
+    <w:lsdException w:name="index heading" w:semiHidden="1" w:unhideWhenUsed="1"/>
+    <w:lsdException w:name="caption" w:semiHidden="1" w:uiPriority="35" w:unhideWhenUsed="1" w:qFormat="1"/>
+    <w:lsdException w:name="table of figures" w:semiHidden="1" w:unhideWhenUsed="1"/>
+    <w:lsdException w:name="envelope address" w:semiHidden="1" w:unhideWhenUsed="1"/>
+    <w:lsdException w:name="envelope return" w:semiHidden="1" w:unhideWhenUsed="1"/>
+    <w:lsdException w:name="footnote reference" w:semiHidden="1" w:unhideWhenUsed="1"/>
+    <w:lsdException w:name="annotation reference" w:semiHidden="1" w:unhideWhenUsed="1"/>
+    <w:lsdException w:name="line number" w:semiHidden="1" w:unhideWhenUsed="1"/>
+    <w:lsdException w:name="page number" w:semiHidden="1" w:unhideWhenUsed="1"/>
+    <w:lsdException w:name="endnote reference" w:semiHidden="1" w:unhideWhenUsed="1"/>
+    <w:lsdException w:name="endnote text" w:semiHidden="1" w:unhideWhenUsed="1"/>
+    <w:lsdException w:name="table of authorities" w:semiHidden="1" w:unhideWhenUsed="1"/>
+    <w:lsdException w:name="macro" w:semiHidden="1" w:unhideWhenUsed="1"/>
+    <w:lsdException w:name="toa heading" w:semiHidden="1" w:unhideWhenUsed="1"/>
+    <w:lsdException w:name="List" w:semiHidden="1" w:unhideWhenUsed="1"/>
+    <w:lsdException w:name="List Bullet" w:semiHidden="1" w:unhideWhenUsed="1"/>
+    <w:lsdException w:name="List Number" w:semiHidden="1" w:unhideWhenUsed="1"/>
+    <w:lsdException w:name="List 2" w:semiHidden="1" w:unhideWhenUsed="1"/>
+    <w:lsdException w:name="List 3" w:semiHidden="1" w:unhideWhenUsed="1"/>
+    <w:lsdException w:name="List 4" w:semiHidden="1" w:unhideWhenUsed="1"/>
+    <w:lsdException w:name="List 5" w:semiHidden="1" w:unhideWhenUsed="1"/>
+    <w:lsdException w:name="List Bullet 2" w:semiHidden="1" w:unhideWhenUsed="1"/>
+    <w:lsdException w:name="List Bullet 3" w:semiHidden="1" w:unhideWhenUsed="1"/>
+    <w:lsdException w:name="List Bullet 4" w:semiHidden="1" w:unhideWhenUsed="1"/>
+    <w:lsdException w:name="List Bullet 5" w:semiHidden="1" w:unhideWhenUsed="1"/>
+    <w:lsdException w:name="List Number 2" w:semiHidden="1" w:unhideWhenUsed="1"/>
+    <w:lsdException w:name="List Number 3" w:semiHidden="1" w:unhideWhenUsed="1"/>
+    <w:lsdException w:name="List Number 4" w:semiHidden="1" w:unhideWhenUsed="1"/>
+    <w:lsdException w:name="List Number 5" w:semiHidden="1" w:unhideWhenUsed="1"/>
+    <w:lsdException w:name="Title" w:uiPriority="10" w:qFormat="1"/>
+    <w:lsdException w:name="Closing" w:semiHidden="1" w:unhideWhenUsed="1"/>
+    <w:lsdException w:name="Signature" w:semiHidden="1" w:unhideWhenUsed="1"/>
+    <w:lsdException w:name="Default Paragraph Font" w:semiHidden="1" w:uiPriority="1" w:unhideWhenUsed="1"/>
+    <w:lsdException w:name="Body Text" w:semiHidden="1" w:unhideWhenUsed="1"/>
+    <w:lsdException w:name="Body Text Indent" w:semiHidden="1" w:unhideWhenUsed="1"/>
+    <w:lsdException w:name="List Continue" w:semiHidden="1" w:unhideWhenUsed="1"/>
+    <w:lsdException w:name="List Continue 2" w:semiHidden="1" w:unhideWhenUsed="1"/>
+    <w:lsdException w:name="List Continue 3" w:semiHidden="1" w:unhideWhenUsed="1"/>
+    <w:lsdException w:name="List Continue 4" w:semiHidden="1" w:unhideWhenUsed="1"/>
+    <w:lsdException w:name="List Continue 5" w:semiHidden="1" w:unhideWhenUsed="1"/>
+    <w:lsdException w:name="Message Header" w:semiHidden="1" w:unhideWhenUsed="1"/>
+    <w:lsdException w:name="Subtitle" w:uiPriority="11" w:qFormat="1"/>
+    <w:lsdException w:name="Salutation" w:semiHidden="1" w:unhideWhenUsed="1"/>
+    <w:lsdException w:name="Date" w:semiHidden="1" w:unhideWhenUsed="1"/>
+    <w:lsdException w:name="Body Text First Indent" w:semiHidden="1" w:unhideWhenUsed="1"/>
+    <w:lsdException w:name="Body Text First Indent 2" w:semiHidden="1" w:unhideWhenUsed="1"/>
+    <w:lsdException w:name="Note Heading" w:semiHidden="1" w:unhideWhenUsed="1"/>
+    <w:lsdException w:name="Body Text 2" w:semiHidden="1" w:unhideWhenUsed="1"/>
+    <w:lsdException w:name="Body Text 3" w:semiHidden="1" w:unhideWhenUsed="1"/>
+    <w:lsdException w:name="Body Text Indent 2" w:semiHidden="1" w:unhideWhenUsed="1"/>
+    <w:lsdException w:name="Body Text Indent 3" w:semiHidden="1" w:unhideWhenUsed="1"/>
+    <w:lsdException w:name="Block Text" w:semiHidden="1" w:unhideWhenUsed="1"/>
+    <w:lsdException w:name="Hyperlink" w:semiHidden="1" w:unhideWhenUsed="1"/>
+    <w:lsdException w:name="FollowedHyperlink" w:semiHidden="1" w:unhideWhenUsed="1"/>
+    <w:lsdException w:name="Strong" w:uiPriority="22" w:qFormat="1"/>
+    <w:lsdException w:name="Emphasis" w:uiPriority="20" w:qFormat="1"/>
+    <w:lsdException w:name="Document Map" w:semiHidden="1" w:unhideWhenUsed="1"/>
+    <w:lsdException w:name="Plain Text" w:semiHidden="1" w:unhideWhenUsed="1"/>
+    <w:lsdException w:name="E-mail Signature" w:semiHidden="1" w:unhideWhenUsed="1"/>
+    <w:lsdException w:name="HTML Top of Form" w:semiHidden="1" w:unhideWhenUsed="1"/>
+    <w:lsdException w:name="HTML Bottom of Form" w:semiHidden="1" w:unhideWhenUsed="1"/>
+    <w:lsdException w:name="Normal (Web)" w:semiHidden="1" w:unhideWhenUsed="1"/>
+    <w:lsdException w:name="HTML Acronym" w:semiHidden="1" w:unhideWhenUsed="1"/>
+    <w:lsdException w:name="HTML Address" w:semiHidden="1" w:unhideWhenUsed="1"/>
+    <w:lsdException w:name="HTML Cite" w:semiHidden="1" w:unhideWhenUsed="1"/>
+    <w:lsdException w:name="HTML Code" w:semiHidden="1" w:unhideWhenUsed="1"/>
+    <w:lsdException w:name="HTML Definition" w:semiHidden="1" w:unhideWhenUsed="1"/>
+    <w:lsdException w:name="HTML Keyboard" w:semiHidden="1" w:unhideWhenUsed="1"/>
+    <w:lsdException w:name="HTML Preformatted" w:semiHidden="1" w:unhideWhenUsed="1"/>
+    <w:lsdException w:name="HTML Sample" w:semiHidden="1" w:unhideWhenUsed="1"/>
+    <w:lsdException w:name="HTML Typewriter" w:semiHidden="1" w:unhideWhenUsed="1"/>
+    <w:lsdException w:name="HTML Variable" w:semiHidden="1" w:unhideWhenUsed="1"/>
+    <w:lsdException w:name="Normal Table" w:semiHidden="1" w:unhideWhenUsed="1"/>
+    <w:lsdException w:name="annotation subject" w:semiHidden="1" w:unhideWhenUsed="1"/>
+    <w:lsdException w:name="No List" w:semiHidden="1" w:unhideWhenUsed="1"/>
+    <w:lsdException w:name="Outline List 1" w:semiHidden="1" w:unhideWhenUsed="1"/>
+    <w:lsdException w:name="Outline List 2" w:semiHidden="1" w:unhideWhenUsed="1"/>
+    <w:lsdException w:name="Outline List 3" w:semiHidden="1" w:unhideWhenUsed="1"/>
+    <w:lsdException w:name="Table Simple 1" w:semiHidden="1" w:unhideWhenUsed="1"/>
+    <w:lsdException w:name="Table Simple 2" w:semiHidden="1" w:unhideWhenUsed="1"/>
+    <w:lsdException w:name="Table Simple 3" w:semiHidden="1" w:unhideWhenUsed="1"/>
+    <w:lsdException w:name="Table Classic 1" w:semiHidden="1" w:unhideWhenUsed="1"/>
+    <w:lsdException w:name="Table Classic 2" w:semiHidden="1" w:unhideWhenUsed="1"/>
+    <w:lsdException w:name="Table Classic 3" w:semiHidden="1" w:unhideWhenUsed="1"/>
+    <w:lsdException w:name="Table Classic 4" w:semiHidden="1" w:unhideWhenUsed="1"/>
+    <w:lsdException w:name="Table Colorful 1" w:semiHidden="1" w:unhideWhenUsed="1"/>
+    <w:lsdException w:name="Table Colorful 2" w:semiHidden="1" w:unhideWhenUsed="1"/>
+    <w:lsdException w:name="Table Colorful 3" w:semiHidden="1" w:unhideWhenUsed="1"/>
+    <w:lsdException w:name="Table Columns 1" w:semiHidden="1" w:unhideWhenUsed="1"/>
+    <w:lsdException w:name="Table Columns 2" w:semiHidden="1" w:unhideWhenUsed="1"/>
+    <w:lsdException w:name="Table Columns 3" w:semiHidden="1" w:unhideWhenUsed="1"/>
+    <w:lsdException w:name="Table Columns 4" w:semiHidden="1" w:unhideWhenUsed="1"/>
+    <w:lsdException w:name="Table Columns 5" w:semiHidden="1" w:unhideWhenUsed="1"/>
+    <w:lsdException w:name="Table Grid 1" w:semiHidden="1" w:unhideWhenUsed="1"/>
+    <w:lsdException w:name="Table Grid 2" w:semiHidden="1" w:unhideWhenUsed="1"/>
+    <w:lsdException w:name="Table Grid 3" w:semiHidden="1" w:unhideWhenUsed="1"/>
+    <w:lsdException w:name="Table Grid 4" w:semiHidden="1" w:unhideWhenUsed="1"/>
+    <w:lsdException w:name="Table Grid 5" w:semiHidden="1" w:unhideWhenUsed="1"/>
+    <w:lsdException w:name="Table Grid 6" w:semiHidden="1" w:unhideWhenUsed="1"/>
+    <w:lsdException w:name="Table Grid 7" w:semiHidden="1" w:unhideWhenUsed="1"/>
+    <w:lsdException w:name="Table Grid 8" w:semiHidden="1" w:unhideWhenUsed="1"/>
+    <w:lsdException w:name="Table List 1" w:semiHidden="1" w:unhideWhenUsed="1"/>
+    <w:lsdException w:name="Table List 2" w:semiHidden="1" w:unhideWhenUsed="1"/>
+    <w:lsdException w:name="Table List 3" w:semiHidden="1" w:unhideWhenUsed="1"/>
+    <w:lsdException w:name="Table List 4" w:semiHidden="1" w:unhideWhenUsed="1"/>
+    <w:lsdException w:name="Table List 5" w:semiHidden="1" w:unhideWhenUsed="1"/>
+    <w:lsdException w:name="Table List 6" w:semiHidden="1" w:unhideWhenUsed="1"/>
+    <w:lsdException w:name="Table List 7" w:semiHidden="1" w:unhideWhenUsed="1"/>
+    <w:lsdException w:name="Table List 8" w:semiHidden="1" w:unhideWhenUsed="1"/>
+    <w:lsdException w:name="Table 3D effects 1" w:semiHidden="1" w:unhideWhenUsed="1"/>
+    <w:lsdException w:name="Table 3D effects 2" w:semiHidden="1" w:unhideWhenUsed="1"/>
+    <w:lsdException w:name="Table 3D effects 3" w:semiHidden="1" w:unhideWhenUsed="1"/>
+    <w:lsdException w:name="Table Contemporary" w:semiHidden="1" w:unhideWhenUsed="1"/>
+    <w:lsdException w:name="Table Elegant" w:semiHidden="1" w:unhideWhenUsed="1"/>
+    <w:lsdException w:name="Table Professional" w:semiHidden="1" w:unhideWhenUsed="1"/>
+    <w:lsdException w:name="Table Subtle 1" w:semiHidden="1" w:unhideWhenUsed="1"/>
+    <w:lsdException w:name="Table Subtle 2" w:semiHidden="1" w:unhideWhenUsed="1"/>
+    <w:lsdException w:name="Table Web 1" w:semiHidden="1" w:unhideWhenUsed="1"/>
+    <w:lsdException w:name="Table Web 2" w:semiHidden="1" w:unhideWhenUsed="1"/>
+    <w:lsdException w:name="Table Web 3" w:semiHidden="1" w:unhideWhenUsed="1"/>
+    <w:lsdException w:name="Balloon Text" w:semiHidden="1" w:unhideWhenUsed="1"/>
+    <w:lsdException w:name="Table Grid" w:uiPriority="59"/>
+    <w:lsdException w:name="Table Theme" w:semiHidden="1" w:unhideWhenUsed="1"/>
+    <w:lsdException w:name="Placeholder Text" w:semiHidden="1"/>
+    <w:lsdException w:name="No Spacing" w:uiPriority="1" w:qFormat="1"/>
+    <w:lsdException w:name="Light Shading" w:uiPriority="60"/>
+    <w:lsdException w:name="Light List" w:uiPriority="61"/>
+    <w:lsdException w:name="Light Grid" w:uiPriority="62"/>
+    <w:lsdException w:name="Medium Shading 1" w:uiPriority="63"/>
+    <w:lsdException w:name="Medium Shading 2" w:uiPriority="64"/>
+    <w:lsdException w:name="Medium List 1" w:uiPriority="65"/>
+    <w:lsdException w:name="Medium List 2" w:uiPriority="66"/>
+    <w:lsdException w:name="Medium Grid 1" w:uiPriority="67"/>
+    <w:lsdException w:name="Medium Grid 2" w:uiPriority="68"/>
+    <w:lsdException w:name="Medium Grid 3" w:uiPriority="69"/>
+    <w:lsdException w:name="Dark List" w:uiPriority="70"/>
+    <w:lsdException w:name="Colorful Shading" w:uiPriority="71"/>
+    <w:lsdException w:name="Colorful List" w:uiPriority="72"/>
+    <w:lsdException w:name="Colorful Grid" w:uiPriority="73"/>
+    <w:lsdException w:name="Light Shading Accent 1" w:uiPriority="60"/>
+    <w:lsdException w:name="Light List Accent 1" w:uiPriority="61"/>
+    <w:lsdException w:name="Light Grid Accent 1" w:uiPriority="62"/>
+    <w:lsdException w:name="Medium Shading 1 Accent 1" w:uiPriority="63"/>
+    <w:lsdException w:name="Medium Shading 2 Accent 1" w:uiPriority="64"/>
+    <w:lsdException w:name="Medium List 1 Accent 1" w:uiPriority="65"/>
+    <w:lsdException w:name="Revision" w:semiHidden="1"/>
+    <w:lsdException w:name="List Paragraph" w:uiPriority="34" w:qFormat="1"/>
+    <w:lsdException w:name="Quote" w:uiPriority="29" w:qFormat="1"/>
+    <w:lsdException w:name="Intense Quote" w:uiPriority="30" w:qFormat="1"/>
+    <w:lsdException w:name="Medium List 2 Accent 1" w:uiPriority="66"/>
+    <w:lsdException w:name="Medium Grid 1 Accent 1" w:uiPriority="67"/>
+    <w:lsdException w:name="Medium Grid 2 Accent 1" w:uiPriority="68"/>
+    <w:lsdException w:name="Medium Grid 3 Accent 1" w:uiPriority="69"/>
+    <w:lsdException w:name="Dark List Accent 1" w:uiPriority="70"/>
+    <w:lsdException w:name="Colorful Shading Accent 1" w:uiPriority="71"/>
+    <w:lsdException w:name="Colorful List Accent 1" w:uiPriority="72"/>
+    <w:lsdException w:name="Colorful Grid Accent 1" w:uiPriority="73"/>
+    <w:lsdException w:name="Light Shading Accent 2" w:uiPriority="60"/>
+    <w:lsdException w:name="Light List Accent 2" w:uiPriority="61"/>
+    <w:lsdException w:name="Light Grid Accent 2" w:uiPriority="62"/>
+    <w:lsdException w:name="Medium Shading 1 Accent 2" w:uiPriority="63"/>
+    <w:lsdException w:name="Medium Shading 2 Accent 2" w:uiPriority="64"/>
+    <w:lsdException w:name="Medium List 1 Accent 2" w:uiPriority="65"/>
+    <w:lsdException w:name="Medium List 2 Accent 2" w:uiPriority="66"/>
+    <w:lsdException w:name="Medium Grid 1 Accent 2" w:uiPriority="67"/>
+    <w:lsdException w:name="Medium Grid 2 Accent 2" w:uiPriority="68"/>
+    <w:lsdException w:name="Medium Grid 3 Accent 2" w:uiPriority="69"/>
+    <w:lsdException w:name="Dark List Accent 2" w:uiPriority="70"/>
+    <w:lsdException w:name="Colorful Shading Accent 2" w:uiPriority="71"/>
+    <w:lsdException w:name="Colorful List Accent 2" w:uiPriority="72"/>
+    <w:lsdException w:name="Colorful Grid Accent 2" w:uiPriority="73"/>
+    <w:lsdException w:name="Light Shading Accent 3" w:uiPriority="60"/>
+    <w:lsdException w:name="Light List Accent 3" w:uiPriority="61"/>
+    <w:lsdException w:name="Light Grid Accent 3" w:uiPriority="62"/>
+    <w:lsdException w:name="Medium Shading 1 Accent 3" w:uiPriority="63"/>
+    <w:lsdException w:name="Medium Shading 2 Accent 3" w:uiPriority="64"/>
+    <w:lsdException w:name="Medium List 1 Accent 3" w:uiPriority="65"/>
+    <w:lsdException w:name="Medium List 2 Accent 3" w:uiPriority="66"/>
+    <w:lsdException w:name="Medium Grid 1 Accent 3" w:uiPriority="67"/>
+    <w:lsdException w:name="Medium Grid 2 Accent 3" w:uiPriority="68"/>
+    <w:lsdException w:name="Medium Grid 3 Accent 3" w:uiPriority="69"/>
+    <w:lsdException w:name="Dark List Accent 3" w:uiPriority="70"/>
+    <w:lsdException w:name="Colorful Shading Accent 3" w:uiPriority="71"/>
+    <w:lsdException w:name="Colorful List Accent 3" w:uiPriority="72"/>
+    <w:lsdException w:name="Colorful Grid Accent 3" w:uiPriority="73"/>
+    <w:lsdException w:name="Light Shading Accent 4" w:uiPriority="60"/>
+    <w:lsdException w:name="Light List Accent 4" w:uiPriority="61"/>
+    <w:lsdException w:name="Light Grid Accent 4" w:uiPriority="62"/>
+    <w:lsdException w:name="Medium Shading 1 Accent 4" w:uiPriority="63"/>
+    <w:lsdException w:name="Medium Shading 2 Accent 4" w:uiPriority="64"/>
+    <w:lsdException w:name="Medium List 1 Accent 4" w:uiPriority="65"/>
+    <w:lsdException w:name="Medium List 2 Accent 4" w:uiPriority="66"/>
+    <w:lsdException w:name="Medium Grid 1 Accent 4" w:uiPriority="67"/>
+    <w:lsdException w:name="Medium Grid 2 Accent 4" w:uiPriority="68"/>
+    <w:lsdException w:name="Medium Grid 3 Accent 4" w:uiPriority="69"/>
+    <w:lsdException w:name="Dark List Accent 4" w:uiPriority="70"/>
+    <w:lsdException w:name="Colorful Shading Accent 4" w:uiPriority="71"/>
+    <w:lsdException w:name="Colorful List Accent 4" w:uiPriority="72"/>
+    <w:lsdException w:name="Colorful Grid Accent 4" w:uiPriority="73"/>
+    <w:lsdException w:name="Light Shading Accent 5" w:uiPriority="60"/>
+    <w:lsdException w:name="Light List Accent 5" w:uiPriority="61"/>
+    <w:lsdException w:name="Light Grid Accent 5" w:uiPriority="62"/>
+    <w:lsdException w:name="Medium Shading 1 Accent 5" w:uiPriority="63"/>
+    <w:lsdException w:name="Medium Shading 2 Accent 5" w:uiPriority="64"/>
+    <w:lsdException w:name="Medium List 1 Accent 5" w:uiPriority="65"/>
+    <w:lsdException w:name="Medium List 2 Accent 5" w:uiPriority="66"/>
+    <w:lsdException w:name="Medium Grid 1 Accent 5" w:uiPriority="67"/>
+    <w:lsdException w:name="Medium Grid 2 Accent 5" w:uiPriority="68"/>
+    <w:lsdException w:name="Medium Grid 3 Accent 5" w:uiPriority="69"/>
+    <w:lsdException w:name="Dark List Accent 5" w:uiPriority="70"/>
+    <w:lsdException w:name="Colorful Shading Accent 5" w:uiPriority="71"/>
+    <w:lsdException w:name="Colorful List Accent 5" w:uiPriority="72"/>
+    <w:lsdException w:name="Colorful Grid Accent 5" w:uiPriority="73"/>
+    <w:lsdException w:name="Light Shading Accent 6" w:uiPriority="60"/>
+    <w:lsdException w:name="Light List Accent 6" w:uiPriority="61"/>
+    <w:lsdException w:name="Light Grid Accent 6" w:uiPriority="62"/>
+    <w:lsdException w:name="Medium Shading 1 Accent 6" w:uiPriority="63"/>
+    <w:lsdException w:name="Medium Shading 2 Accent 6" w:uiPriority="64"/>
+    <w:lsdException w:name="Medium List 1 Accent 6" w:uiPriority="65"/>
+    <w:lsdException w:name="Medium List 2 Accent 6" w:uiPriority="66"/>
+    <w:lsdException w:name="Medium Grid 1 Accent 6" w:uiPriority="67"/>
+    <w:lsdException w:name="Medium Grid 2 Accent 6" w:uiPriority="68"/>
+    <w:lsdException w:name="Medium Grid 3 Accent 6" w:uiPriority="69"/>
+    <w:lsdException w:name="Dark List Accent 6" w:uiPriority="70"/>
+    <w:lsdException w:name="Colorful Shading Accent 6" w:uiPriority="71"/>
+    <w:lsdException w:name="Colorful List Accent 6" w:uiPriority="72"/>
+    <w:lsdException w:name="Colorful Grid Accent 6" w:uiPriority="73"/>
+    <w:lsdException w:name="Subtle Emphasis" w:uiPriority="19" w:qFormat="1"/>
+    <w:lsdException w:name="Intense Emphasis" w:uiPriority="21" w:qFormat="1"/>
+    <w:lsdException w:name="Subtle Reference" w:uiPriority="31" w:qFormat="1"/>
+    <w:lsdException w:name="Intense Reference" w:uiPriority="32" w:qFormat="1"/>
+    <w:lsdException w:name="Book Title" w:uiPriority="33" w:qFormat="1"/>
+    <w:lsdException w:name="Bibliography" w:semiHidden="1" w:uiPriority="37" w:unhideWhenUsed="1"/>
+    <w:lsdException w:name="TOC Heading" w:semiHidden="1" w:uiPriority="39" w:unhideWhenUsed="1" w:qFormat="1"/>
+    <w:lsdException w:name="Plain Table 1" w:uiPriority="41"/>
+    <w:lsdException w:name="Plain Table 2" w:uiPriority="42"/>
+    <w:lsdException w:name="Plain Table 3" w:uiPriority="43"/>
+    <w:lsdException w:name="Plain Table 4" w:uiPriority="44"/>
+    <w:lsdException w:name="Plain Table 5" w:uiPriority="45"/>
+    <w:lsdException w:name="Grid Table Light" w:uiPriority="40"/>
+    <w:lsdException w:name="Grid Table 1 Light" w:uiPriority="46"/>
+    <w:lsdException w:name="Grid Table 2" w:uiPriority="47"/>
+    <w:lsdException w:name="Grid Table 3" w:uiPriority="48"/>
+    <w:lsdException w:name="Grid Table 4" w:uiPriority="49"/>
+    <w:lsdException w:name="Grid Table 5 Dark" w:uiPriority="50"/>
+    <w:lsdException w:name="Grid Table 6 Colorful" w:uiPriority="51"/>
+    <w:lsdException w:name="Grid Table 7 Colorful" w:uiPriority="52"/>
+    <w:lsdException w:name="Grid Table 1 Light Accent 1" w:uiPriority="46"/>
+    <w:lsdException w:name="Grid Table 2 Accent 1" w:uiPriority="47"/>
+    <w:lsdException w:name="Grid Table 3 Accent 1" w:uiPriority="48"/>
+    <w:lsdException w:name="Grid Table 4 Accent 1" w:uiPriority="49"/>
+    <w:lsdException w:name="Grid Table 5 Dark Accent 1" w:uiPriority="50"/>
+    <w:lsdException w:name="Grid Table 6 Colorful Accent 1" w:uiPriority="51"/>
+    <w:lsdException w:name="Grid Table 7 Colorful Accent 1" w:uiPriority="52"/>
+    <w:lsdException w:name="Grid Table 1 Light Accent 2" w:uiPriority="46"/>
+    <w:lsdException w:name="Grid Table 2 Accent 2" w:uiPriority="47"/>
+    <w:lsdException w:name="Grid Table 3 Accent 2" w:uiPriority="48"/>
+    <w:lsdException w:name="Grid Table 4 Accent 2" w:uiPriority="49"/>
+    <w:lsdException w:name="Grid Table 5 Dark Accent 2" w:uiPriority="50"/>
+    <w:lsdException w:name="Grid Table 6 Colorful Accent 2" w:uiPriority="51"/>
+    <w:lsdException w:name="Grid Table 7 Colorful Accent 2" w:uiPriority="52"/>
+    <w:lsdException w:name="Grid Table 1 Light Accent 3" w:uiPriority="46"/>
+    <w:lsdException w:name="Grid Table 2 Accent 3" w:uiPriority="47"/>
+    <w:lsdException w:name="Grid Table 3 Accent 3" w:uiPriority="48"/>
+    <w:lsdException w:name="Grid Table 4 Accent 3" w:uiPriority="49"/>
+    <w:lsdException w:name="Grid Table 5 Dark Accent 3" w:uiPriority="50"/>
+    <w:lsdException w:name="Grid Table 6 Colorful Accent 3" w:uiPriority="51"/>
+    <w:lsdException w:name="Grid Table 7 Colorful Accent 3" w:uiPriority="52"/>
+    <w:lsdException w:name="Grid Table 1 Light Accent 4" w:uiPriority="46"/>
+    <w:lsdException w:name="Grid Table 2 Accent 4" w:uiPriority="47"/>
+    <w:lsdException w:name="Grid Table 3 Accent 4" w:uiPriority="48"/>
+    <w:lsdException w:name="Grid Table 4 Accent 4" w:uiPriority="49"/>
+    <w:lsdException w:name="Grid Table 5 Dark Accent 4" w:uiPriority="50"/>
+    <w:lsdException w:name="Grid Table 6 Colorful Accent 4" w:uiPriority="51"/>
+    <w:lsdException w:name="Grid Table 7 Colorful Accent 4" w:uiPriority="52"/>
+    <w:lsdException w:name="Grid Table 1 Light Accent 5" w:uiPriority="46"/>
+    <w:lsdException w:name="Grid Table 2 Accent 5" w:uiPriority="47"/>
+    <w:lsdException w:name="Grid Table 3 Accent 5" w:uiPriority="48"/>
+    <w:lsdException w:name="Grid Table 4 Accent 5" w:uiPriority="49"/>
+    <w:lsdException w:name="Grid Table 5 Dark Accent 5" w:uiPriority="50"/>
+    <w:lsdException w:name="Grid Table 6 Colorful Accent 5" w:uiPriority="51"/>
+    <w:lsdException w:name="Grid Table 7 Colorful Accent 5" w:uiPriority="52"/>
+    <w:lsdException w:name="Grid Table 1 Light Accent 6" w:uiPriority="46"/>
+    <w:lsdException w:name="Grid Table 2 Accent 6" w:uiPriority="47"/>
+    <w:lsdException w:name="Grid Table 3 Accent 6" w:uiPriority="48"/>
+    <w:lsdException w:name="Grid Table 4 Accent 6" w:uiPriority="49"/>
+    <w:lsdException w:name="Grid Table 5 Dark Accent 6" w:uiPriority="50"/>
+    <w:lsdException w:name="Grid Table 6 Colorful Accent 6" w:uiPriority="51"/>
+    <w:lsdException w:name="Grid Table 7 Colorful Accent 6" w:uiPriority="52"/>
+    <w:lsdException w:name="List Table 1 Light" w:uiPriority="46"/>
+    <w:lsdException w:name="List Table 2" w:uiPriority="47"/>
+    <w:lsdException w:name="List Table 3" w:uiPriority="48"/>
+    <w:lsdException w:name="List Table 4" w:uiPriority="49"/>
+    <w:lsdException w:name="List Table 5 Dark" w:uiPriority="50"/>
+    <w:lsdException w:name="List Table 6 Colorful" w:uiPriority="51"/>
+    <w:lsdException w:name="List Table 7 Colorful" w:uiPriority="52"/>
+    <w:lsdException w:name="List Table 1 Light Accent 1" w:uiPriority="46"/>
+    <w:lsdException w:name="List Table 2 Accent 1" w:uiPriority="47"/>
+    <w:lsdException w:name="List Table 3 Accent 1" w:uiPriority="48"/>
+    <w:lsdException w:name="List Table 4 Accent 1" w:uiPriority="49"/>
+    <w:lsdException w:name="List Table 5 Dark Accent 1" w:uiPriority="50"/>
+    <w:lsdException w:name="List Table 6 Colorful Accent 1" w:uiPriority="51"/>
+    <w:lsdException w:name="List Table 7 Colorful Accent 1" w:uiPriority="52"/>
+    <w:lsdException w:name="List Table 1 Light Accent 2" w:uiPriority="46"/>
+    <w:lsdException w:name="List Table 2 Accent 2" w:uiPriority="47"/>
+    <w:lsdException w:name="List Table 3 Accent 2" w:uiPriority="48"/>
+    <w:lsdException w:name="List Table 4 Accent 2" w:uiPriority="49"/>
+    <w:lsdException w:name="List Table 5 Dark Accent 2" w:uiPriority="50"/>
+    <w:lsdException w:name="List Table 6 Colorful Accent 2" w:uiPriority="51"/>
+    <w:lsdException w:name="List Table 7 Colorful Accent 2" w:uiPriority="52"/>
+    <w:lsdException w:name="List Table 1 Light Accent 3" w:uiPriority="46"/>
+    <w:lsdException w:name="List Table 2 Accent 3" w:uiPriority="47"/>
+    <w:lsdException w:name="List Table 3 Accent 3" w:uiPriority="48"/>
+    <w:lsdException w:name="List Table 4 Accent 3" w:uiPriority="49"/>
+    <w:lsdException w:name="List Table 5 Dark Accent 3" w:uiPriority="50"/>
+    <w:lsdException w:name="List Table 6 Colorful Accent 3" w:uiPriority="51"/>
+    <w:lsdException w:name="List Table 7 Colorful Accent 3" w:uiPriority="52"/>
+    <w:lsdException w:name="List Table 1 Light Accent 4" w:uiPriority="46"/>
+    <w:lsdException w:name="List Table 2 Accent 4" w:uiPriority="47"/>
+    <w:lsdException w:name="List Table 3 Accent 4" w:uiPriority="48"/>
+    <w:lsdException w:name="List Table 4 Accent 4" w:uiPriority="49"/>
+    <w:lsdException w:name="List Table 5 Dark Accent 4" w:uiPriority="50"/>
+    <w:lsdException w:name="List Table 6 Colorful Accent 4" w:uiPriority="51"/>
+    <w:lsdException w:name="List Table 7 Colorful Accent 4" w:uiPriority="52"/>
+    <w:lsdException w:name="List Table 1 Light Accent 5" w:uiPriority="46"/>
+    <w:lsdException w:name="List Table 2 Accent 5" w:uiPriority="47"/>
+    <w:lsdException w:name="List Table 3 Accent 5" w:uiPriority="48"/>
+    <w:lsdException w:name="List Table 4 Accent 5" w:uiPriority="49"/>
+    <w:lsdException w:name="List Table 5 Dark Accent 5" w:uiPriority="50"/>
+    <w:lsdException w:name="List Table 6 Colorful Accent 5" w:uiPriority="51"/>
+    <w:lsdException w:name="List Table 7 Colorful Accent 5" w:uiPriority="52"/>
+    <w:lsdException w:name="List Table 1 Light Accent 6" w:uiPriority="46"/>
+    <w:lsdException w:name="List Table 2 Accent 6" w:uiPriority="47"/>
+    <w:lsdException w:name="List Table 3 Accent 6" w:uiPriority="48"/>
+    <w:lsdException w:name="List Table 4 Accent 6" w:uiPriority="49"/>
+    <w:lsdException w:name="List Table 5 Dark Accent 6" w:uiPriority="50"/>
+    <w:lsdException w:name="List Table 6 Colorful Accent 6" w:uiPriority="51"/>
+    <w:lsdException w:name="List Table 7 Colorful Accent 6" w:uiPriority="52"/>
   </w:latentStyles>
   <w:style w:type="paragraph" w:default="1" w:styleId="Normal">
     <w:name w:val="Normal"/>

</xml_diff>